<commit_message>
Se termina el tema 6
</commit_message>
<xml_diff>
--- a/DESPLIEGUE APPS WEB/T06. Documentacion y Control de versiones/PREGUNTAS/PREGUNTAS WEB T6docx.docx
+++ b/DESPLIEGUE APPS WEB/T06. Documentacion y Control de versiones/PREGUNTAS/PREGUNTAS WEB T6docx.docx
@@ -14,6 +14,11 @@
       </w:pPr>
       <w:r>
         <w:t xml:space="preserve">PREGUNTAS WEB TEMA 6:</w:t>
+      </w:r>
+      <w:r>
+        <w:rPr>
+          <w:highlight w:val="none"/>
+        </w:rPr>
       </w:r>
       <w:r>
         <w:rPr>
@@ -77,7 +82,9 @@
         <w:pBdr/>
         <w:spacing/>
         <w:ind/>
-        <w:rPr/>
+        <w:rPr>
+          <w:highlight w:val="none"/>
+        </w:rPr>
       </w:pPr>
       <w:r>
         <w:rPr>
@@ -158,12 +165,2270 @@
           <w:highlight w:val="none"/>
         </w:rPr>
       </w:r>
+      <w:r/>
+    </w:p>
+    <w:p>
+      <w:pPr>
+        <w:pBdr/>
+        <w:spacing/>
+        <w:ind/>
+        <w:rPr/>
+      </w:pPr>
       <w:r>
         <w:rPr>
           <w:highlight w:val="none"/>
         </w:rPr>
       </w:r>
-      <w:r/>
+      <w:r>
+        <mc:AlternateContent>
+          <mc:Choice Requires="wpg">
+            <w:drawing>
+              <wp:inline xmlns:wp="http://schemas.openxmlformats.org/drawingml/2006/wordprocessingDrawing" distT="0" distB="0" distL="0" distR="0">
+                <wp:extent cx="6645910" cy="2383554"/>
+                <wp:effectExtent l="0" t="0" r="0" b="0"/>
+                <wp:docPr id="2" name=""/>
+                <wp:cNvGraphicFramePr>
+                  <a:graphicFrameLocks xmlns:a="http://schemas.openxmlformats.org/drawingml/2006/main" noChangeAspect="1"/>
+                </wp:cNvGraphicFramePr>
+                <a:graphic xmlns:a="http://schemas.openxmlformats.org/drawingml/2006/main">
+                  <a:graphicData uri="http://schemas.openxmlformats.org/drawingml/2006/picture">
+                    <pic:pic xmlns:pic="http://schemas.openxmlformats.org/drawingml/2006/picture">
+                      <pic:nvPicPr>
+                        <pic:cNvPr id="557976625" name=""/>
+                        <pic:cNvPicPr>
+                          <a:picLocks noChangeAspect="1"/>
+                        </pic:cNvPicPr>
+                        <pic:nvPr/>
+                      </pic:nvPicPr>
+                      <pic:blipFill>
+                        <a:blip r:embed="rId10"/>
+                        <a:stretch/>
+                      </pic:blipFill>
+                      <pic:spPr bwMode="auto">
+                        <a:xfrm>
+                          <a:off x="0" y="0"/>
+                          <a:ext cx="6645909" cy="2383553"/>
+                        </a:xfrm>
+                        <a:prstGeom prst="rect">
+                          <a:avLst/>
+                        </a:prstGeom>
+                      </pic:spPr>
+                    </pic:pic>
+                  </a:graphicData>
+                </a:graphic>
+              </wp:inline>
+            </w:drawing>
+          </mc:Choice>
+          <mc:Fallback>
+            <w:pict>
+              <v:shapetype id="_x0000_t75" coordsize="21600,21600" o:spt="75" o:preferrelative="t" path="m@4@5l@4@11@9@11@9@5xe" filled="f" stroked="f">
+                <v:stroke joinstyle="miter"/>
+                <v:formulas>
+                  <v:f eqn="if lineDrawn pixelLineWidth 0"/>
+                  <v:f eqn="sum @0 1 0"/>
+                  <v:f eqn="sum 0 0 @1"/>
+                  <v:f eqn="prod @2 1 2"/>
+                  <v:f eqn="prod @3 21600 pixelWidth"/>
+                  <v:f eqn="prod @3 21600 pixelHeight"/>
+                  <v:f eqn="sum @0 0 1"/>
+                  <v:f eqn="prod @6 1 2"/>
+                  <v:f eqn="prod @7 21600 pixelWidth"/>
+                  <v:f eqn="sum @8 21600 0"/>
+                  <v:f eqn="prod @7 21600 pixelHeight"/>
+                  <v:f eqn="sum @10 21600 0"/>
+                </v:formulas>
+                <v:path o:extrusionok="f" gradientshapeok="t" o:connecttype="rect"/>
+                <o:lock v:ext="edit" aspectratio="t"/>
+              </v:shapetype>
+              <v:shape id="_x0000_i1" o:spid="_x0000_s1" type="#_x0000_t75" style="width:523.30pt;height:187.68pt;mso-wrap-distance-left:0.00pt;mso-wrap-distance-top:0.00pt;mso-wrap-distance-right:0.00pt;mso-wrap-distance-bottom:0.00pt;z-index:1;" stroked="false">
+                <v:imagedata r:id="rId10" o:title=""/>
+                <o:lock v:ext="edit" rotation="t"/>
+              </v:shape>
+            </w:pict>
+          </mc:Fallback>
+        </mc:AlternateContent>
+        <mc:AlternateContent>
+          <mc:Choice Requires="wpg">
+            <w:drawing>
+              <wp:inline xmlns:wp="http://schemas.openxmlformats.org/drawingml/2006/wordprocessingDrawing" distT="0" distB="0" distL="0" distR="0">
+                <wp:extent cx="6645910" cy="2383554"/>
+                <wp:effectExtent l="0" t="0" r="0" b="0"/>
+                <wp:docPr id="3" name=""/>
+                <wp:cNvGraphicFramePr>
+                  <a:graphicFrameLocks xmlns:a="http://schemas.openxmlformats.org/drawingml/2006/main" noChangeAspect="1"/>
+                </wp:cNvGraphicFramePr>
+                <a:graphic xmlns:a="http://schemas.openxmlformats.org/drawingml/2006/main">
+                  <a:graphicData uri="http://schemas.openxmlformats.org/drawingml/2006/picture">
+                    <pic:pic xmlns:pic="http://schemas.openxmlformats.org/drawingml/2006/picture">
+                      <pic:nvPicPr>
+                        <pic:cNvPr id="858716424" name=""/>
+                        <pic:cNvPicPr>
+                          <a:picLocks noChangeAspect="1"/>
+                        </pic:cNvPicPr>
+                        <pic:nvPr/>
+                      </pic:nvPicPr>
+                      <pic:blipFill>
+                        <a:blip r:embed="rId11"/>
+                        <a:stretch/>
+                      </pic:blipFill>
+                      <pic:spPr bwMode="auto">
+                        <a:xfrm>
+                          <a:off x="0" y="0"/>
+                          <a:ext cx="6645909" cy="2383553"/>
+                        </a:xfrm>
+                        <a:prstGeom prst="rect">
+                          <a:avLst/>
+                        </a:prstGeom>
+                      </pic:spPr>
+                    </pic:pic>
+                  </a:graphicData>
+                </a:graphic>
+              </wp:inline>
+            </w:drawing>
+          </mc:Choice>
+          <mc:Fallback>
+            <w:pict>
+              <v:shapetype id="_x0000_t75" coordsize="21600,21600" o:spt="75" o:preferrelative="t" path="m@4@5l@4@11@9@11@9@5xe" filled="f" stroked="f">
+                <v:stroke joinstyle="miter"/>
+                <v:formulas>
+                  <v:f eqn="if lineDrawn pixelLineWidth 0"/>
+                  <v:f eqn="sum @0 1 0"/>
+                  <v:f eqn="sum 0 0 @1"/>
+                  <v:f eqn="prod @2 1 2"/>
+                  <v:f eqn="prod @3 21600 pixelWidth"/>
+                  <v:f eqn="prod @3 21600 pixelHeight"/>
+                  <v:f eqn="sum @0 0 1"/>
+                  <v:f eqn="prod @6 1 2"/>
+                  <v:f eqn="prod @7 21600 pixelWidth"/>
+                  <v:f eqn="sum @8 21600 0"/>
+                  <v:f eqn="prod @7 21600 pixelHeight"/>
+                  <v:f eqn="sum @10 21600 0"/>
+                </v:formulas>
+                <v:path o:extrusionok="f" gradientshapeok="t" o:connecttype="rect"/>
+                <o:lock v:ext="edit" aspectratio="t"/>
+              </v:shapetype>
+              <v:shape id="_x0000_i2" o:spid="_x0000_s2" type="#_x0000_t75" style="width:523.30pt;height:187.68pt;mso-wrap-distance-left:0.00pt;mso-wrap-distance-top:0.00pt;mso-wrap-distance-right:0.00pt;mso-wrap-distance-bottom:0.00pt;z-index:1;" stroked="false">
+                <v:imagedata r:id="rId11" o:title=""/>
+                <o:lock v:ext="edit" rotation="t"/>
+              </v:shape>
+            </w:pict>
+          </mc:Fallback>
+        </mc:AlternateContent>
+        <mc:AlternateContent>
+          <mc:Choice Requires="wpg">
+            <w:drawing>
+              <wp:inline xmlns:wp="http://schemas.openxmlformats.org/drawingml/2006/wordprocessingDrawing" distT="0" distB="0" distL="0" distR="0">
+                <wp:extent cx="6645910" cy="2097527"/>
+                <wp:effectExtent l="0" t="0" r="0" b="0"/>
+                <wp:docPr id="4" name=""/>
+                <wp:cNvGraphicFramePr>
+                  <a:graphicFrameLocks xmlns:a="http://schemas.openxmlformats.org/drawingml/2006/main" noChangeAspect="1"/>
+                </wp:cNvGraphicFramePr>
+                <a:graphic xmlns:a="http://schemas.openxmlformats.org/drawingml/2006/main">
+                  <a:graphicData uri="http://schemas.openxmlformats.org/drawingml/2006/picture">
+                    <pic:pic xmlns:pic="http://schemas.openxmlformats.org/drawingml/2006/picture">
+                      <pic:nvPicPr>
+                        <pic:cNvPr id="1913687084" name=""/>
+                        <pic:cNvPicPr>
+                          <a:picLocks noChangeAspect="1"/>
+                        </pic:cNvPicPr>
+                        <pic:nvPr/>
+                      </pic:nvPicPr>
+                      <pic:blipFill>
+                        <a:blip r:embed="rId12"/>
+                        <a:stretch/>
+                      </pic:blipFill>
+                      <pic:spPr bwMode="auto">
+                        <a:xfrm>
+                          <a:off x="0" y="0"/>
+                          <a:ext cx="6645909" cy="2097527"/>
+                        </a:xfrm>
+                        <a:prstGeom prst="rect">
+                          <a:avLst/>
+                        </a:prstGeom>
+                      </pic:spPr>
+                    </pic:pic>
+                  </a:graphicData>
+                </a:graphic>
+              </wp:inline>
+            </w:drawing>
+          </mc:Choice>
+          <mc:Fallback>
+            <w:pict>
+              <v:shapetype id="_x0000_t75" coordsize="21600,21600" o:spt="75" o:preferrelative="t" path="m@4@5l@4@11@9@11@9@5xe" filled="f" stroked="f">
+                <v:stroke joinstyle="miter"/>
+                <v:formulas>
+                  <v:f eqn="if lineDrawn pixelLineWidth 0"/>
+                  <v:f eqn="sum @0 1 0"/>
+                  <v:f eqn="sum 0 0 @1"/>
+                  <v:f eqn="prod @2 1 2"/>
+                  <v:f eqn="prod @3 21600 pixelWidth"/>
+                  <v:f eqn="prod @3 21600 pixelHeight"/>
+                  <v:f eqn="sum @0 0 1"/>
+                  <v:f eqn="prod @6 1 2"/>
+                  <v:f eqn="prod @7 21600 pixelWidth"/>
+                  <v:f eqn="sum @8 21600 0"/>
+                  <v:f eqn="prod @7 21600 pixelHeight"/>
+                  <v:f eqn="sum @10 21600 0"/>
+                </v:formulas>
+                <v:path o:extrusionok="f" gradientshapeok="t" o:connecttype="rect"/>
+                <o:lock v:ext="edit" aspectratio="t"/>
+              </v:shapetype>
+              <v:shape id="_x0000_i3" o:spid="_x0000_s3" type="#_x0000_t75" style="width:523.30pt;height:165.16pt;mso-wrap-distance-left:0.00pt;mso-wrap-distance-top:0.00pt;mso-wrap-distance-right:0.00pt;mso-wrap-distance-bottom:0.00pt;z-index:1;" stroked="false">
+                <v:imagedata r:id="rId12" o:title=""/>
+                <o:lock v:ext="edit" rotation="t"/>
+              </v:shape>
+            </w:pict>
+          </mc:Fallback>
+        </mc:AlternateContent>
+        <mc:AlternateContent>
+          <mc:Choice Requires="wpg">
+            <w:drawing>
+              <wp:inline xmlns:wp="http://schemas.openxmlformats.org/drawingml/2006/wordprocessingDrawing" distT="0" distB="0" distL="0" distR="0">
+                <wp:extent cx="6645910" cy="2097527"/>
+                <wp:effectExtent l="0" t="0" r="0" b="0"/>
+                <wp:docPr id="5" name=""/>
+                <wp:cNvGraphicFramePr>
+                  <a:graphicFrameLocks xmlns:a="http://schemas.openxmlformats.org/drawingml/2006/main" noChangeAspect="1"/>
+                </wp:cNvGraphicFramePr>
+                <a:graphic xmlns:a="http://schemas.openxmlformats.org/drawingml/2006/main">
+                  <a:graphicData uri="http://schemas.openxmlformats.org/drawingml/2006/picture">
+                    <pic:pic xmlns:pic="http://schemas.openxmlformats.org/drawingml/2006/picture">
+                      <pic:nvPicPr>
+                        <pic:cNvPr id="416980512" name=""/>
+                        <pic:cNvPicPr>
+                          <a:picLocks noChangeAspect="1"/>
+                        </pic:cNvPicPr>
+                        <pic:nvPr/>
+                      </pic:nvPicPr>
+                      <pic:blipFill>
+                        <a:blip r:embed="rId13"/>
+                        <a:stretch/>
+                      </pic:blipFill>
+                      <pic:spPr bwMode="auto">
+                        <a:xfrm>
+                          <a:off x="0" y="0"/>
+                          <a:ext cx="6645909" cy="2097527"/>
+                        </a:xfrm>
+                        <a:prstGeom prst="rect">
+                          <a:avLst/>
+                        </a:prstGeom>
+                      </pic:spPr>
+                    </pic:pic>
+                  </a:graphicData>
+                </a:graphic>
+              </wp:inline>
+            </w:drawing>
+          </mc:Choice>
+          <mc:Fallback>
+            <w:pict>
+              <v:shapetype id="_x0000_t75" coordsize="21600,21600" o:spt="75" o:preferrelative="t" path="m@4@5l@4@11@9@11@9@5xe" filled="f" stroked="f">
+                <v:stroke joinstyle="miter"/>
+                <v:formulas>
+                  <v:f eqn="if lineDrawn pixelLineWidth 0"/>
+                  <v:f eqn="sum @0 1 0"/>
+                  <v:f eqn="sum 0 0 @1"/>
+                  <v:f eqn="prod @2 1 2"/>
+                  <v:f eqn="prod @3 21600 pixelWidth"/>
+                  <v:f eqn="prod @3 21600 pixelHeight"/>
+                  <v:f eqn="sum @0 0 1"/>
+                  <v:f eqn="prod @6 1 2"/>
+                  <v:f eqn="prod @7 21600 pixelWidth"/>
+                  <v:f eqn="sum @8 21600 0"/>
+                  <v:f eqn="prod @7 21600 pixelHeight"/>
+                  <v:f eqn="sum @10 21600 0"/>
+                </v:formulas>
+                <v:path o:extrusionok="f" gradientshapeok="t" o:connecttype="rect"/>
+                <o:lock v:ext="edit" aspectratio="t"/>
+              </v:shapetype>
+              <v:shape id="_x0000_i4" o:spid="_x0000_s4" type="#_x0000_t75" style="width:523.30pt;height:165.16pt;mso-wrap-distance-left:0.00pt;mso-wrap-distance-top:0.00pt;mso-wrap-distance-right:0.00pt;mso-wrap-distance-bottom:0.00pt;z-index:1;" stroked="false">
+                <v:imagedata r:id="rId13" o:title=""/>
+                <o:lock v:ext="edit" rotation="t"/>
+              </v:shape>
+            </w:pict>
+          </mc:Fallback>
+        </mc:AlternateContent>
+        <mc:AlternateContent>
+          <mc:Choice Requires="wpg">
+            <w:drawing>
+              <wp:inline xmlns:wp="http://schemas.openxmlformats.org/drawingml/2006/wordprocessingDrawing" distT="0" distB="0" distL="0" distR="0">
+                <wp:extent cx="6645910" cy="2097527"/>
+                <wp:effectExtent l="0" t="0" r="0" b="0"/>
+                <wp:docPr id="6" name=""/>
+                <wp:cNvGraphicFramePr>
+                  <a:graphicFrameLocks xmlns:a="http://schemas.openxmlformats.org/drawingml/2006/main" noChangeAspect="1"/>
+                </wp:cNvGraphicFramePr>
+                <a:graphic xmlns:a="http://schemas.openxmlformats.org/drawingml/2006/main">
+                  <a:graphicData uri="http://schemas.openxmlformats.org/drawingml/2006/picture">
+                    <pic:pic xmlns:pic="http://schemas.openxmlformats.org/drawingml/2006/picture">
+                      <pic:nvPicPr>
+                        <pic:cNvPr id="1058767795" name=""/>
+                        <pic:cNvPicPr>
+                          <a:picLocks noChangeAspect="1"/>
+                        </pic:cNvPicPr>
+                        <pic:nvPr/>
+                      </pic:nvPicPr>
+                      <pic:blipFill>
+                        <a:blip r:embed="rId14"/>
+                        <a:stretch/>
+                      </pic:blipFill>
+                      <pic:spPr bwMode="auto">
+                        <a:xfrm>
+                          <a:off x="0" y="0"/>
+                          <a:ext cx="6645909" cy="2097527"/>
+                        </a:xfrm>
+                        <a:prstGeom prst="rect">
+                          <a:avLst/>
+                        </a:prstGeom>
+                      </pic:spPr>
+                    </pic:pic>
+                  </a:graphicData>
+                </a:graphic>
+              </wp:inline>
+            </w:drawing>
+          </mc:Choice>
+          <mc:Fallback>
+            <w:pict>
+              <v:shapetype id="_x0000_t75" coordsize="21600,21600" o:spt="75" o:preferrelative="t" path="m@4@5l@4@11@9@11@9@5xe" filled="f" stroked="f">
+                <v:stroke joinstyle="miter"/>
+                <v:formulas>
+                  <v:f eqn="if lineDrawn pixelLineWidth 0"/>
+                  <v:f eqn="sum @0 1 0"/>
+                  <v:f eqn="sum 0 0 @1"/>
+                  <v:f eqn="prod @2 1 2"/>
+                  <v:f eqn="prod @3 21600 pixelWidth"/>
+                  <v:f eqn="prod @3 21600 pixelHeight"/>
+                  <v:f eqn="sum @0 0 1"/>
+                  <v:f eqn="prod @6 1 2"/>
+                  <v:f eqn="prod @7 21600 pixelWidth"/>
+                  <v:f eqn="sum @8 21600 0"/>
+                  <v:f eqn="prod @7 21600 pixelHeight"/>
+                  <v:f eqn="sum @10 21600 0"/>
+                </v:formulas>
+                <v:path o:extrusionok="f" gradientshapeok="t" o:connecttype="rect"/>
+                <o:lock v:ext="edit" aspectratio="t"/>
+              </v:shapetype>
+              <v:shape id="_x0000_i5" o:spid="_x0000_s5" type="#_x0000_t75" style="width:523.30pt;height:165.16pt;mso-wrap-distance-left:0.00pt;mso-wrap-distance-top:0.00pt;mso-wrap-distance-right:0.00pt;mso-wrap-distance-bottom:0.00pt;z-index:1;" stroked="false">
+                <v:imagedata r:id="rId14" o:title=""/>
+                <o:lock v:ext="edit" rotation="t"/>
+              </v:shape>
+            </w:pict>
+          </mc:Fallback>
+        </mc:AlternateContent>
+        <mc:AlternateContent>
+          <mc:Choice Requires="wpg">
+            <w:drawing>
+              <wp:inline xmlns:wp="http://schemas.openxmlformats.org/drawingml/2006/wordprocessingDrawing" distT="0" distB="0" distL="0" distR="0">
+                <wp:extent cx="6645910" cy="2097527"/>
+                <wp:effectExtent l="0" t="0" r="0" b="0"/>
+                <wp:docPr id="7" name=""/>
+                <wp:cNvGraphicFramePr>
+                  <a:graphicFrameLocks xmlns:a="http://schemas.openxmlformats.org/drawingml/2006/main" noChangeAspect="1"/>
+                </wp:cNvGraphicFramePr>
+                <a:graphic xmlns:a="http://schemas.openxmlformats.org/drawingml/2006/main">
+                  <a:graphicData uri="http://schemas.openxmlformats.org/drawingml/2006/picture">
+                    <pic:pic xmlns:pic="http://schemas.openxmlformats.org/drawingml/2006/picture">
+                      <pic:nvPicPr>
+                        <pic:cNvPr id="814268760" name=""/>
+                        <pic:cNvPicPr>
+                          <a:picLocks noChangeAspect="1"/>
+                        </pic:cNvPicPr>
+                        <pic:nvPr/>
+                      </pic:nvPicPr>
+                      <pic:blipFill>
+                        <a:blip r:embed="rId15"/>
+                        <a:stretch/>
+                      </pic:blipFill>
+                      <pic:spPr bwMode="auto">
+                        <a:xfrm>
+                          <a:off x="0" y="0"/>
+                          <a:ext cx="6645909" cy="2097527"/>
+                        </a:xfrm>
+                        <a:prstGeom prst="rect">
+                          <a:avLst/>
+                        </a:prstGeom>
+                      </pic:spPr>
+                    </pic:pic>
+                  </a:graphicData>
+                </a:graphic>
+              </wp:inline>
+            </w:drawing>
+          </mc:Choice>
+          <mc:Fallback>
+            <w:pict>
+              <v:shapetype id="_x0000_t75" coordsize="21600,21600" o:spt="75" o:preferrelative="t" path="m@4@5l@4@11@9@11@9@5xe" filled="f" stroked="f">
+                <v:stroke joinstyle="miter"/>
+                <v:formulas>
+                  <v:f eqn="if lineDrawn pixelLineWidth 0"/>
+                  <v:f eqn="sum @0 1 0"/>
+                  <v:f eqn="sum 0 0 @1"/>
+                  <v:f eqn="prod @2 1 2"/>
+                  <v:f eqn="prod @3 21600 pixelWidth"/>
+                  <v:f eqn="prod @3 21600 pixelHeight"/>
+                  <v:f eqn="sum @0 0 1"/>
+                  <v:f eqn="prod @6 1 2"/>
+                  <v:f eqn="prod @7 21600 pixelWidth"/>
+                  <v:f eqn="sum @8 21600 0"/>
+                  <v:f eqn="prod @7 21600 pixelHeight"/>
+                  <v:f eqn="sum @10 21600 0"/>
+                </v:formulas>
+                <v:path o:extrusionok="f" gradientshapeok="t" o:connecttype="rect"/>
+                <o:lock v:ext="edit" aspectratio="t"/>
+              </v:shapetype>
+              <v:shape id="_x0000_i6" o:spid="_x0000_s6" type="#_x0000_t75" style="width:523.30pt;height:165.16pt;mso-wrap-distance-left:0.00pt;mso-wrap-distance-top:0.00pt;mso-wrap-distance-right:0.00pt;mso-wrap-distance-bottom:0.00pt;z-index:1;" stroked="false">
+                <v:imagedata r:id="rId15" o:title=""/>
+                <o:lock v:ext="edit" rotation="t"/>
+              </v:shape>
+            </w:pict>
+          </mc:Fallback>
+        </mc:AlternateContent>
+        <mc:AlternateContent>
+          <mc:Choice Requires="wpg">
+            <w:drawing>
+              <wp:inline xmlns:wp="http://schemas.openxmlformats.org/drawingml/2006/wordprocessingDrawing" distT="0" distB="0" distL="0" distR="0">
+                <wp:extent cx="6645910" cy="2097527"/>
+                <wp:effectExtent l="0" t="0" r="0" b="0"/>
+                <wp:docPr id="8" name=""/>
+                <wp:cNvGraphicFramePr>
+                  <a:graphicFrameLocks xmlns:a="http://schemas.openxmlformats.org/drawingml/2006/main" noChangeAspect="1"/>
+                </wp:cNvGraphicFramePr>
+                <a:graphic xmlns:a="http://schemas.openxmlformats.org/drawingml/2006/main">
+                  <a:graphicData uri="http://schemas.openxmlformats.org/drawingml/2006/picture">
+                    <pic:pic xmlns:pic="http://schemas.openxmlformats.org/drawingml/2006/picture">
+                      <pic:nvPicPr>
+                        <pic:cNvPr id="1130429354" name=""/>
+                        <pic:cNvPicPr>
+                          <a:picLocks noChangeAspect="1"/>
+                        </pic:cNvPicPr>
+                        <pic:nvPr/>
+                      </pic:nvPicPr>
+                      <pic:blipFill>
+                        <a:blip r:embed="rId16"/>
+                        <a:stretch/>
+                      </pic:blipFill>
+                      <pic:spPr bwMode="auto">
+                        <a:xfrm>
+                          <a:off x="0" y="0"/>
+                          <a:ext cx="6645909" cy="2097527"/>
+                        </a:xfrm>
+                        <a:prstGeom prst="rect">
+                          <a:avLst/>
+                        </a:prstGeom>
+                      </pic:spPr>
+                    </pic:pic>
+                  </a:graphicData>
+                </a:graphic>
+              </wp:inline>
+            </w:drawing>
+          </mc:Choice>
+          <mc:Fallback>
+            <w:pict>
+              <v:shapetype id="_x0000_t75" coordsize="21600,21600" o:spt="75" o:preferrelative="t" path="m@4@5l@4@11@9@11@9@5xe" filled="f" stroked="f">
+                <v:stroke joinstyle="miter"/>
+                <v:formulas>
+                  <v:f eqn="if lineDrawn pixelLineWidth 0"/>
+                  <v:f eqn="sum @0 1 0"/>
+                  <v:f eqn="sum 0 0 @1"/>
+                  <v:f eqn="prod @2 1 2"/>
+                  <v:f eqn="prod @3 21600 pixelWidth"/>
+                  <v:f eqn="prod @3 21600 pixelHeight"/>
+                  <v:f eqn="sum @0 0 1"/>
+                  <v:f eqn="prod @6 1 2"/>
+                  <v:f eqn="prod @7 21600 pixelWidth"/>
+                  <v:f eqn="sum @8 21600 0"/>
+                  <v:f eqn="prod @7 21600 pixelHeight"/>
+                  <v:f eqn="sum @10 21600 0"/>
+                </v:formulas>
+                <v:path o:extrusionok="f" gradientshapeok="t" o:connecttype="rect"/>
+                <o:lock v:ext="edit" aspectratio="t"/>
+              </v:shapetype>
+              <v:shape id="_x0000_i7" o:spid="_x0000_s7" type="#_x0000_t75" style="width:523.30pt;height:165.16pt;mso-wrap-distance-left:0.00pt;mso-wrap-distance-top:0.00pt;mso-wrap-distance-right:0.00pt;mso-wrap-distance-bottom:0.00pt;z-index:1;" stroked="false">
+                <v:imagedata r:id="rId16" o:title=""/>
+                <o:lock v:ext="edit" rotation="t"/>
+              </v:shape>
+            </w:pict>
+          </mc:Fallback>
+        </mc:AlternateContent>
+        <mc:AlternateContent>
+          <mc:Choice Requires="wpg">
+            <w:drawing>
+              <wp:inline xmlns:wp="http://schemas.openxmlformats.org/drawingml/2006/wordprocessingDrawing" distT="0" distB="0" distL="0" distR="0">
+                <wp:extent cx="6645910" cy="2097527"/>
+                <wp:effectExtent l="0" t="0" r="0" b="0"/>
+                <wp:docPr id="9" name=""/>
+                <wp:cNvGraphicFramePr>
+                  <a:graphicFrameLocks xmlns:a="http://schemas.openxmlformats.org/drawingml/2006/main" noChangeAspect="1"/>
+                </wp:cNvGraphicFramePr>
+                <a:graphic xmlns:a="http://schemas.openxmlformats.org/drawingml/2006/main">
+                  <a:graphicData uri="http://schemas.openxmlformats.org/drawingml/2006/picture">
+                    <pic:pic xmlns:pic="http://schemas.openxmlformats.org/drawingml/2006/picture">
+                      <pic:nvPicPr>
+                        <pic:cNvPr id="571337342" name=""/>
+                        <pic:cNvPicPr>
+                          <a:picLocks noChangeAspect="1"/>
+                        </pic:cNvPicPr>
+                        <pic:nvPr/>
+                      </pic:nvPicPr>
+                      <pic:blipFill>
+                        <a:blip r:embed="rId17"/>
+                        <a:stretch/>
+                      </pic:blipFill>
+                      <pic:spPr bwMode="auto">
+                        <a:xfrm>
+                          <a:off x="0" y="0"/>
+                          <a:ext cx="6645909" cy="2097527"/>
+                        </a:xfrm>
+                        <a:prstGeom prst="rect">
+                          <a:avLst/>
+                        </a:prstGeom>
+                      </pic:spPr>
+                    </pic:pic>
+                  </a:graphicData>
+                </a:graphic>
+              </wp:inline>
+            </w:drawing>
+          </mc:Choice>
+          <mc:Fallback>
+            <w:pict>
+              <v:shapetype id="_x0000_t75" coordsize="21600,21600" o:spt="75" o:preferrelative="t" path="m@4@5l@4@11@9@11@9@5xe" filled="f" stroked="f">
+                <v:stroke joinstyle="miter"/>
+                <v:formulas>
+                  <v:f eqn="if lineDrawn pixelLineWidth 0"/>
+                  <v:f eqn="sum @0 1 0"/>
+                  <v:f eqn="sum 0 0 @1"/>
+                  <v:f eqn="prod @2 1 2"/>
+                  <v:f eqn="prod @3 21600 pixelWidth"/>
+                  <v:f eqn="prod @3 21600 pixelHeight"/>
+                  <v:f eqn="sum @0 0 1"/>
+                  <v:f eqn="prod @6 1 2"/>
+                  <v:f eqn="prod @7 21600 pixelWidth"/>
+                  <v:f eqn="sum @8 21600 0"/>
+                  <v:f eqn="prod @7 21600 pixelHeight"/>
+                  <v:f eqn="sum @10 21600 0"/>
+                </v:formulas>
+                <v:path o:extrusionok="f" gradientshapeok="t" o:connecttype="rect"/>
+                <o:lock v:ext="edit" aspectratio="t"/>
+              </v:shapetype>
+              <v:shape id="_x0000_i8" o:spid="_x0000_s8" type="#_x0000_t75" style="width:523.30pt;height:165.16pt;mso-wrap-distance-left:0.00pt;mso-wrap-distance-top:0.00pt;mso-wrap-distance-right:0.00pt;mso-wrap-distance-bottom:0.00pt;z-index:1;" stroked="false">
+                <v:imagedata r:id="rId17" o:title=""/>
+                <o:lock v:ext="edit" rotation="t"/>
+              </v:shape>
+            </w:pict>
+          </mc:Fallback>
+        </mc:AlternateContent>
+        <mc:AlternateContent>
+          <mc:Choice Requires="wpg">
+            <w:drawing>
+              <wp:inline xmlns:wp="http://schemas.openxmlformats.org/drawingml/2006/wordprocessingDrawing" distT="0" distB="0" distL="0" distR="0">
+                <wp:extent cx="6645910" cy="2097527"/>
+                <wp:effectExtent l="0" t="0" r="0" b="0"/>
+                <wp:docPr id="10" name=""/>
+                <wp:cNvGraphicFramePr>
+                  <a:graphicFrameLocks xmlns:a="http://schemas.openxmlformats.org/drawingml/2006/main" noChangeAspect="1"/>
+                </wp:cNvGraphicFramePr>
+                <a:graphic xmlns:a="http://schemas.openxmlformats.org/drawingml/2006/main">
+                  <a:graphicData uri="http://schemas.openxmlformats.org/drawingml/2006/picture">
+                    <pic:pic xmlns:pic="http://schemas.openxmlformats.org/drawingml/2006/picture">
+                      <pic:nvPicPr>
+                        <pic:cNvPr id="1507278709" name=""/>
+                        <pic:cNvPicPr>
+                          <a:picLocks noChangeAspect="1"/>
+                        </pic:cNvPicPr>
+                        <pic:nvPr/>
+                      </pic:nvPicPr>
+                      <pic:blipFill>
+                        <a:blip r:embed="rId18"/>
+                        <a:stretch/>
+                      </pic:blipFill>
+                      <pic:spPr bwMode="auto">
+                        <a:xfrm>
+                          <a:off x="0" y="0"/>
+                          <a:ext cx="6645909" cy="2097527"/>
+                        </a:xfrm>
+                        <a:prstGeom prst="rect">
+                          <a:avLst/>
+                        </a:prstGeom>
+                      </pic:spPr>
+                    </pic:pic>
+                  </a:graphicData>
+                </a:graphic>
+              </wp:inline>
+            </w:drawing>
+          </mc:Choice>
+          <mc:Fallback>
+            <w:pict>
+              <v:shapetype id="_x0000_t75" coordsize="21600,21600" o:spt="75" o:preferrelative="t" path="m@4@5l@4@11@9@11@9@5xe" filled="f" stroked="f">
+                <v:stroke joinstyle="miter"/>
+                <v:formulas>
+                  <v:f eqn="if lineDrawn pixelLineWidth 0"/>
+                  <v:f eqn="sum @0 1 0"/>
+                  <v:f eqn="sum 0 0 @1"/>
+                  <v:f eqn="prod @2 1 2"/>
+                  <v:f eqn="prod @3 21600 pixelWidth"/>
+                  <v:f eqn="prod @3 21600 pixelHeight"/>
+                  <v:f eqn="sum @0 0 1"/>
+                  <v:f eqn="prod @6 1 2"/>
+                  <v:f eqn="prod @7 21600 pixelWidth"/>
+                  <v:f eqn="sum @8 21600 0"/>
+                  <v:f eqn="prod @7 21600 pixelHeight"/>
+                  <v:f eqn="sum @10 21600 0"/>
+                </v:formulas>
+                <v:path o:extrusionok="f" gradientshapeok="t" o:connecttype="rect"/>
+                <o:lock v:ext="edit" aspectratio="t"/>
+              </v:shapetype>
+              <v:shape id="_x0000_i9" o:spid="_x0000_s9" type="#_x0000_t75" style="width:523.30pt;height:165.16pt;mso-wrap-distance-left:0.00pt;mso-wrap-distance-top:0.00pt;mso-wrap-distance-right:0.00pt;mso-wrap-distance-bottom:0.00pt;z-index:1;" stroked="false">
+                <v:imagedata r:id="rId18" o:title=""/>
+                <o:lock v:ext="edit" rotation="t"/>
+              </v:shape>
+            </w:pict>
+          </mc:Fallback>
+        </mc:AlternateContent>
+        <mc:AlternateContent>
+          <mc:Choice Requires="wpg">
+            <w:drawing>
+              <wp:inline xmlns:wp="http://schemas.openxmlformats.org/drawingml/2006/wordprocessingDrawing" distT="0" distB="0" distL="0" distR="0">
+                <wp:extent cx="6645910" cy="2097527"/>
+                <wp:effectExtent l="0" t="0" r="0" b="0"/>
+                <wp:docPr id="11" name=""/>
+                <wp:cNvGraphicFramePr>
+                  <a:graphicFrameLocks xmlns:a="http://schemas.openxmlformats.org/drawingml/2006/main" noChangeAspect="1"/>
+                </wp:cNvGraphicFramePr>
+                <a:graphic xmlns:a="http://schemas.openxmlformats.org/drawingml/2006/main">
+                  <a:graphicData uri="http://schemas.openxmlformats.org/drawingml/2006/picture">
+                    <pic:pic xmlns:pic="http://schemas.openxmlformats.org/drawingml/2006/picture">
+                      <pic:nvPicPr>
+                        <pic:cNvPr id="2133439943" name=""/>
+                        <pic:cNvPicPr>
+                          <a:picLocks noChangeAspect="1"/>
+                        </pic:cNvPicPr>
+                        <pic:nvPr/>
+                      </pic:nvPicPr>
+                      <pic:blipFill>
+                        <a:blip r:embed="rId19"/>
+                        <a:stretch/>
+                      </pic:blipFill>
+                      <pic:spPr bwMode="auto">
+                        <a:xfrm>
+                          <a:off x="0" y="0"/>
+                          <a:ext cx="6645909" cy="2097527"/>
+                        </a:xfrm>
+                        <a:prstGeom prst="rect">
+                          <a:avLst/>
+                        </a:prstGeom>
+                      </pic:spPr>
+                    </pic:pic>
+                  </a:graphicData>
+                </a:graphic>
+              </wp:inline>
+            </w:drawing>
+          </mc:Choice>
+          <mc:Fallback>
+            <w:pict>
+              <v:shapetype id="_x0000_t75" coordsize="21600,21600" o:spt="75" o:preferrelative="t" path="m@4@5l@4@11@9@11@9@5xe" filled="f" stroked="f">
+                <v:stroke joinstyle="miter"/>
+                <v:formulas>
+                  <v:f eqn="if lineDrawn pixelLineWidth 0"/>
+                  <v:f eqn="sum @0 1 0"/>
+                  <v:f eqn="sum 0 0 @1"/>
+                  <v:f eqn="prod @2 1 2"/>
+                  <v:f eqn="prod @3 21600 pixelWidth"/>
+                  <v:f eqn="prod @3 21600 pixelHeight"/>
+                  <v:f eqn="sum @0 0 1"/>
+                  <v:f eqn="prod @6 1 2"/>
+                  <v:f eqn="prod @7 21600 pixelWidth"/>
+                  <v:f eqn="sum @8 21600 0"/>
+                  <v:f eqn="prod @7 21600 pixelHeight"/>
+                  <v:f eqn="sum @10 21600 0"/>
+                </v:formulas>
+                <v:path o:extrusionok="f" gradientshapeok="t" o:connecttype="rect"/>
+                <o:lock v:ext="edit" aspectratio="t"/>
+              </v:shapetype>
+              <v:shape id="_x0000_i10" o:spid="_x0000_s10" type="#_x0000_t75" style="width:523.30pt;height:165.16pt;mso-wrap-distance-left:0.00pt;mso-wrap-distance-top:0.00pt;mso-wrap-distance-right:0.00pt;mso-wrap-distance-bottom:0.00pt;z-index:1;" stroked="false">
+                <v:imagedata r:id="rId19" o:title=""/>
+                <o:lock v:ext="edit" rotation="t"/>
+              </v:shape>
+            </w:pict>
+          </mc:Fallback>
+        </mc:AlternateContent>
+        <mc:AlternateContent>
+          <mc:Choice Requires="wpg">
+            <w:drawing>
+              <wp:inline xmlns:wp="http://schemas.openxmlformats.org/drawingml/2006/wordprocessingDrawing" distT="0" distB="0" distL="0" distR="0">
+                <wp:extent cx="6645910" cy="2097527"/>
+                <wp:effectExtent l="0" t="0" r="0" b="0"/>
+                <wp:docPr id="12" name=""/>
+                <wp:cNvGraphicFramePr>
+                  <a:graphicFrameLocks xmlns:a="http://schemas.openxmlformats.org/drawingml/2006/main" noChangeAspect="1"/>
+                </wp:cNvGraphicFramePr>
+                <a:graphic xmlns:a="http://schemas.openxmlformats.org/drawingml/2006/main">
+                  <a:graphicData uri="http://schemas.openxmlformats.org/drawingml/2006/picture">
+                    <pic:pic xmlns:pic="http://schemas.openxmlformats.org/drawingml/2006/picture">
+                      <pic:nvPicPr>
+                        <pic:cNvPr id="1042990606" name=""/>
+                        <pic:cNvPicPr>
+                          <a:picLocks noChangeAspect="1"/>
+                        </pic:cNvPicPr>
+                        <pic:nvPr/>
+                      </pic:nvPicPr>
+                      <pic:blipFill>
+                        <a:blip r:embed="rId20"/>
+                        <a:stretch/>
+                      </pic:blipFill>
+                      <pic:spPr bwMode="auto">
+                        <a:xfrm>
+                          <a:off x="0" y="0"/>
+                          <a:ext cx="6645909" cy="2097527"/>
+                        </a:xfrm>
+                        <a:prstGeom prst="rect">
+                          <a:avLst/>
+                        </a:prstGeom>
+                      </pic:spPr>
+                    </pic:pic>
+                  </a:graphicData>
+                </a:graphic>
+              </wp:inline>
+            </w:drawing>
+          </mc:Choice>
+          <mc:Fallback>
+            <w:pict>
+              <v:shapetype id="_x0000_t75" coordsize="21600,21600" o:spt="75" o:preferrelative="t" path="m@4@5l@4@11@9@11@9@5xe" filled="f" stroked="f">
+                <v:stroke joinstyle="miter"/>
+                <v:formulas>
+                  <v:f eqn="if lineDrawn pixelLineWidth 0"/>
+                  <v:f eqn="sum @0 1 0"/>
+                  <v:f eqn="sum 0 0 @1"/>
+                  <v:f eqn="prod @2 1 2"/>
+                  <v:f eqn="prod @3 21600 pixelWidth"/>
+                  <v:f eqn="prod @3 21600 pixelHeight"/>
+                  <v:f eqn="sum @0 0 1"/>
+                  <v:f eqn="prod @6 1 2"/>
+                  <v:f eqn="prod @7 21600 pixelWidth"/>
+                  <v:f eqn="sum @8 21600 0"/>
+                  <v:f eqn="prod @7 21600 pixelHeight"/>
+                  <v:f eqn="sum @10 21600 0"/>
+                </v:formulas>
+                <v:path o:extrusionok="f" gradientshapeok="t" o:connecttype="rect"/>
+                <o:lock v:ext="edit" aspectratio="t"/>
+              </v:shapetype>
+              <v:shape id="_x0000_i11" o:spid="_x0000_s11" type="#_x0000_t75" style="width:523.30pt;height:165.16pt;mso-wrap-distance-left:0.00pt;mso-wrap-distance-top:0.00pt;mso-wrap-distance-right:0.00pt;mso-wrap-distance-bottom:0.00pt;z-index:1;" stroked="false">
+                <v:imagedata r:id="rId20" o:title=""/>
+                <o:lock v:ext="edit" rotation="t"/>
+              </v:shape>
+            </w:pict>
+          </mc:Fallback>
+        </mc:AlternateContent>
+        <mc:AlternateContent>
+          <mc:Choice Requires="wpg">
+            <w:drawing>
+              <wp:inline xmlns:wp="http://schemas.openxmlformats.org/drawingml/2006/wordprocessingDrawing" distT="0" distB="0" distL="0" distR="0">
+                <wp:extent cx="6645910" cy="2097527"/>
+                <wp:effectExtent l="0" t="0" r="0" b="0"/>
+                <wp:docPr id="13" name=""/>
+                <wp:cNvGraphicFramePr>
+                  <a:graphicFrameLocks xmlns:a="http://schemas.openxmlformats.org/drawingml/2006/main" noChangeAspect="1"/>
+                </wp:cNvGraphicFramePr>
+                <a:graphic xmlns:a="http://schemas.openxmlformats.org/drawingml/2006/main">
+                  <a:graphicData uri="http://schemas.openxmlformats.org/drawingml/2006/picture">
+                    <pic:pic xmlns:pic="http://schemas.openxmlformats.org/drawingml/2006/picture">
+                      <pic:nvPicPr>
+                        <pic:cNvPr id="880571319" name=""/>
+                        <pic:cNvPicPr>
+                          <a:picLocks noChangeAspect="1"/>
+                        </pic:cNvPicPr>
+                        <pic:nvPr/>
+                      </pic:nvPicPr>
+                      <pic:blipFill>
+                        <a:blip r:embed="rId21"/>
+                        <a:stretch/>
+                      </pic:blipFill>
+                      <pic:spPr bwMode="auto">
+                        <a:xfrm>
+                          <a:off x="0" y="0"/>
+                          <a:ext cx="6645909" cy="2097527"/>
+                        </a:xfrm>
+                        <a:prstGeom prst="rect">
+                          <a:avLst/>
+                        </a:prstGeom>
+                      </pic:spPr>
+                    </pic:pic>
+                  </a:graphicData>
+                </a:graphic>
+              </wp:inline>
+            </w:drawing>
+          </mc:Choice>
+          <mc:Fallback>
+            <w:pict>
+              <v:shapetype id="_x0000_t75" coordsize="21600,21600" o:spt="75" o:preferrelative="t" path="m@4@5l@4@11@9@11@9@5xe" filled="f" stroked="f">
+                <v:stroke joinstyle="miter"/>
+                <v:formulas>
+                  <v:f eqn="if lineDrawn pixelLineWidth 0"/>
+                  <v:f eqn="sum @0 1 0"/>
+                  <v:f eqn="sum 0 0 @1"/>
+                  <v:f eqn="prod @2 1 2"/>
+                  <v:f eqn="prod @3 21600 pixelWidth"/>
+                  <v:f eqn="prod @3 21600 pixelHeight"/>
+                  <v:f eqn="sum @0 0 1"/>
+                  <v:f eqn="prod @6 1 2"/>
+                  <v:f eqn="prod @7 21600 pixelWidth"/>
+                  <v:f eqn="sum @8 21600 0"/>
+                  <v:f eqn="prod @7 21600 pixelHeight"/>
+                  <v:f eqn="sum @10 21600 0"/>
+                </v:formulas>
+                <v:path o:extrusionok="f" gradientshapeok="t" o:connecttype="rect"/>
+                <o:lock v:ext="edit" aspectratio="t"/>
+              </v:shapetype>
+              <v:shape id="_x0000_i12" o:spid="_x0000_s12" type="#_x0000_t75" style="width:523.30pt;height:165.16pt;mso-wrap-distance-left:0.00pt;mso-wrap-distance-top:0.00pt;mso-wrap-distance-right:0.00pt;mso-wrap-distance-bottom:0.00pt;z-index:1;" stroked="false">
+                <v:imagedata r:id="rId21" o:title=""/>
+                <o:lock v:ext="edit" rotation="t"/>
+              </v:shape>
+            </w:pict>
+          </mc:Fallback>
+        </mc:AlternateContent>
+        <mc:AlternateContent>
+          <mc:Choice Requires="wpg">
+            <w:drawing>
+              <wp:inline xmlns:wp="http://schemas.openxmlformats.org/drawingml/2006/wordprocessingDrawing" distT="0" distB="0" distL="0" distR="0">
+                <wp:extent cx="6645910" cy="2097527"/>
+                <wp:effectExtent l="0" t="0" r="0" b="0"/>
+                <wp:docPr id="14" name=""/>
+                <wp:cNvGraphicFramePr>
+                  <a:graphicFrameLocks xmlns:a="http://schemas.openxmlformats.org/drawingml/2006/main" noChangeAspect="1"/>
+                </wp:cNvGraphicFramePr>
+                <a:graphic xmlns:a="http://schemas.openxmlformats.org/drawingml/2006/main">
+                  <a:graphicData uri="http://schemas.openxmlformats.org/drawingml/2006/picture">
+                    <pic:pic xmlns:pic="http://schemas.openxmlformats.org/drawingml/2006/picture">
+                      <pic:nvPicPr>
+                        <pic:cNvPr id="1973637916" name=""/>
+                        <pic:cNvPicPr>
+                          <a:picLocks noChangeAspect="1"/>
+                        </pic:cNvPicPr>
+                        <pic:nvPr/>
+                      </pic:nvPicPr>
+                      <pic:blipFill>
+                        <a:blip r:embed="rId22"/>
+                        <a:stretch/>
+                      </pic:blipFill>
+                      <pic:spPr bwMode="auto">
+                        <a:xfrm>
+                          <a:off x="0" y="0"/>
+                          <a:ext cx="6645909" cy="2097527"/>
+                        </a:xfrm>
+                        <a:prstGeom prst="rect">
+                          <a:avLst/>
+                        </a:prstGeom>
+                      </pic:spPr>
+                    </pic:pic>
+                  </a:graphicData>
+                </a:graphic>
+              </wp:inline>
+            </w:drawing>
+          </mc:Choice>
+          <mc:Fallback>
+            <w:pict>
+              <v:shapetype id="_x0000_t75" coordsize="21600,21600" o:spt="75" o:preferrelative="t" path="m@4@5l@4@11@9@11@9@5xe" filled="f" stroked="f">
+                <v:stroke joinstyle="miter"/>
+                <v:formulas>
+                  <v:f eqn="if lineDrawn pixelLineWidth 0"/>
+                  <v:f eqn="sum @0 1 0"/>
+                  <v:f eqn="sum 0 0 @1"/>
+                  <v:f eqn="prod @2 1 2"/>
+                  <v:f eqn="prod @3 21600 pixelWidth"/>
+                  <v:f eqn="prod @3 21600 pixelHeight"/>
+                  <v:f eqn="sum @0 0 1"/>
+                  <v:f eqn="prod @6 1 2"/>
+                  <v:f eqn="prod @7 21600 pixelWidth"/>
+                  <v:f eqn="sum @8 21600 0"/>
+                  <v:f eqn="prod @7 21600 pixelHeight"/>
+                  <v:f eqn="sum @10 21600 0"/>
+                </v:formulas>
+                <v:path o:extrusionok="f" gradientshapeok="t" o:connecttype="rect"/>
+                <o:lock v:ext="edit" aspectratio="t"/>
+              </v:shapetype>
+              <v:shape id="_x0000_i13" o:spid="_x0000_s13" type="#_x0000_t75" style="width:523.30pt;height:165.16pt;mso-wrap-distance-left:0.00pt;mso-wrap-distance-top:0.00pt;mso-wrap-distance-right:0.00pt;mso-wrap-distance-bottom:0.00pt;z-index:1;" stroked="false">
+                <v:imagedata r:id="rId22" o:title=""/>
+                <o:lock v:ext="edit" rotation="t"/>
+              </v:shape>
+            </w:pict>
+          </mc:Fallback>
+        </mc:AlternateContent>
+        <mc:AlternateContent>
+          <mc:Choice Requires="wpg">
+            <w:drawing>
+              <wp:inline xmlns:wp="http://schemas.openxmlformats.org/drawingml/2006/wordprocessingDrawing" distT="0" distB="0" distL="0" distR="0">
+                <wp:extent cx="6645910" cy="2097527"/>
+                <wp:effectExtent l="0" t="0" r="0" b="0"/>
+                <wp:docPr id="15" name=""/>
+                <wp:cNvGraphicFramePr>
+                  <a:graphicFrameLocks xmlns:a="http://schemas.openxmlformats.org/drawingml/2006/main" noChangeAspect="1"/>
+                </wp:cNvGraphicFramePr>
+                <a:graphic xmlns:a="http://schemas.openxmlformats.org/drawingml/2006/main">
+                  <a:graphicData uri="http://schemas.openxmlformats.org/drawingml/2006/picture">
+                    <pic:pic xmlns:pic="http://schemas.openxmlformats.org/drawingml/2006/picture">
+                      <pic:nvPicPr>
+                        <pic:cNvPr id="1039759555" name=""/>
+                        <pic:cNvPicPr>
+                          <a:picLocks noChangeAspect="1"/>
+                        </pic:cNvPicPr>
+                        <pic:nvPr/>
+                      </pic:nvPicPr>
+                      <pic:blipFill>
+                        <a:blip r:embed="rId23"/>
+                        <a:stretch/>
+                      </pic:blipFill>
+                      <pic:spPr bwMode="auto">
+                        <a:xfrm>
+                          <a:off x="0" y="0"/>
+                          <a:ext cx="6645909" cy="2097527"/>
+                        </a:xfrm>
+                        <a:prstGeom prst="rect">
+                          <a:avLst/>
+                        </a:prstGeom>
+                      </pic:spPr>
+                    </pic:pic>
+                  </a:graphicData>
+                </a:graphic>
+              </wp:inline>
+            </w:drawing>
+          </mc:Choice>
+          <mc:Fallback>
+            <w:pict>
+              <v:shapetype id="_x0000_t75" coordsize="21600,21600" o:spt="75" o:preferrelative="t" path="m@4@5l@4@11@9@11@9@5xe" filled="f" stroked="f">
+                <v:stroke joinstyle="miter"/>
+                <v:formulas>
+                  <v:f eqn="if lineDrawn pixelLineWidth 0"/>
+                  <v:f eqn="sum @0 1 0"/>
+                  <v:f eqn="sum 0 0 @1"/>
+                  <v:f eqn="prod @2 1 2"/>
+                  <v:f eqn="prod @3 21600 pixelWidth"/>
+                  <v:f eqn="prod @3 21600 pixelHeight"/>
+                  <v:f eqn="sum @0 0 1"/>
+                  <v:f eqn="prod @6 1 2"/>
+                  <v:f eqn="prod @7 21600 pixelWidth"/>
+                  <v:f eqn="sum @8 21600 0"/>
+                  <v:f eqn="prod @7 21600 pixelHeight"/>
+                  <v:f eqn="sum @10 21600 0"/>
+                </v:formulas>
+                <v:path o:extrusionok="f" gradientshapeok="t" o:connecttype="rect"/>
+                <o:lock v:ext="edit" aspectratio="t"/>
+              </v:shapetype>
+              <v:shape id="_x0000_i14" o:spid="_x0000_s14" type="#_x0000_t75" style="width:523.30pt;height:165.16pt;mso-wrap-distance-left:0.00pt;mso-wrap-distance-top:0.00pt;mso-wrap-distance-right:0.00pt;mso-wrap-distance-bottom:0.00pt;z-index:1;" stroked="false">
+                <v:imagedata r:id="rId23" o:title=""/>
+                <o:lock v:ext="edit" rotation="t"/>
+              </v:shape>
+            </w:pict>
+          </mc:Fallback>
+        </mc:AlternateContent>
+        <mc:AlternateContent>
+          <mc:Choice Requires="wpg">
+            <w:drawing>
+              <wp:inline xmlns:wp="http://schemas.openxmlformats.org/drawingml/2006/wordprocessingDrawing" distT="0" distB="0" distL="0" distR="0">
+                <wp:extent cx="6645910" cy="2097527"/>
+                <wp:effectExtent l="0" t="0" r="0" b="0"/>
+                <wp:docPr id="16" name=""/>
+                <wp:cNvGraphicFramePr>
+                  <a:graphicFrameLocks xmlns:a="http://schemas.openxmlformats.org/drawingml/2006/main" noChangeAspect="1"/>
+                </wp:cNvGraphicFramePr>
+                <a:graphic xmlns:a="http://schemas.openxmlformats.org/drawingml/2006/main">
+                  <a:graphicData uri="http://schemas.openxmlformats.org/drawingml/2006/picture">
+                    <pic:pic xmlns:pic="http://schemas.openxmlformats.org/drawingml/2006/picture">
+                      <pic:nvPicPr>
+                        <pic:cNvPr id="1955461031" name=""/>
+                        <pic:cNvPicPr>
+                          <a:picLocks noChangeAspect="1"/>
+                        </pic:cNvPicPr>
+                        <pic:nvPr/>
+                      </pic:nvPicPr>
+                      <pic:blipFill>
+                        <a:blip r:embed="rId24"/>
+                        <a:stretch/>
+                      </pic:blipFill>
+                      <pic:spPr bwMode="auto">
+                        <a:xfrm>
+                          <a:off x="0" y="0"/>
+                          <a:ext cx="6645909" cy="2097527"/>
+                        </a:xfrm>
+                        <a:prstGeom prst="rect">
+                          <a:avLst/>
+                        </a:prstGeom>
+                      </pic:spPr>
+                    </pic:pic>
+                  </a:graphicData>
+                </a:graphic>
+              </wp:inline>
+            </w:drawing>
+          </mc:Choice>
+          <mc:Fallback>
+            <w:pict>
+              <v:shapetype id="_x0000_t75" coordsize="21600,21600" o:spt="75" o:preferrelative="t" path="m@4@5l@4@11@9@11@9@5xe" filled="f" stroked="f">
+                <v:stroke joinstyle="miter"/>
+                <v:formulas>
+                  <v:f eqn="if lineDrawn pixelLineWidth 0"/>
+                  <v:f eqn="sum @0 1 0"/>
+                  <v:f eqn="sum 0 0 @1"/>
+                  <v:f eqn="prod @2 1 2"/>
+                  <v:f eqn="prod @3 21600 pixelWidth"/>
+                  <v:f eqn="prod @3 21600 pixelHeight"/>
+                  <v:f eqn="sum @0 0 1"/>
+                  <v:f eqn="prod @6 1 2"/>
+                  <v:f eqn="prod @7 21600 pixelWidth"/>
+                  <v:f eqn="sum @8 21600 0"/>
+                  <v:f eqn="prod @7 21600 pixelHeight"/>
+                  <v:f eqn="sum @10 21600 0"/>
+                </v:formulas>
+                <v:path o:extrusionok="f" gradientshapeok="t" o:connecttype="rect"/>
+                <o:lock v:ext="edit" aspectratio="t"/>
+              </v:shapetype>
+              <v:shape id="_x0000_i15" o:spid="_x0000_s15" type="#_x0000_t75" style="width:523.30pt;height:165.16pt;mso-wrap-distance-left:0.00pt;mso-wrap-distance-top:0.00pt;mso-wrap-distance-right:0.00pt;mso-wrap-distance-bottom:0.00pt;z-index:1;" stroked="false">
+                <v:imagedata r:id="rId24" o:title=""/>
+                <o:lock v:ext="edit" rotation="t"/>
+              </v:shape>
+            </w:pict>
+          </mc:Fallback>
+        </mc:AlternateContent>
+        <mc:AlternateContent>
+          <mc:Choice Requires="wpg">
+            <w:drawing>
+              <wp:inline xmlns:wp="http://schemas.openxmlformats.org/drawingml/2006/wordprocessingDrawing" distT="0" distB="0" distL="0" distR="0">
+                <wp:extent cx="6645910" cy="2097527"/>
+                <wp:effectExtent l="0" t="0" r="0" b="0"/>
+                <wp:docPr id="17" name=""/>
+                <wp:cNvGraphicFramePr>
+                  <a:graphicFrameLocks xmlns:a="http://schemas.openxmlformats.org/drawingml/2006/main" noChangeAspect="1"/>
+                </wp:cNvGraphicFramePr>
+                <a:graphic xmlns:a="http://schemas.openxmlformats.org/drawingml/2006/main">
+                  <a:graphicData uri="http://schemas.openxmlformats.org/drawingml/2006/picture">
+                    <pic:pic xmlns:pic="http://schemas.openxmlformats.org/drawingml/2006/picture">
+                      <pic:nvPicPr>
+                        <pic:cNvPr id="1797818073" name=""/>
+                        <pic:cNvPicPr>
+                          <a:picLocks noChangeAspect="1"/>
+                        </pic:cNvPicPr>
+                        <pic:nvPr/>
+                      </pic:nvPicPr>
+                      <pic:blipFill>
+                        <a:blip r:embed="rId25"/>
+                        <a:stretch/>
+                      </pic:blipFill>
+                      <pic:spPr bwMode="auto">
+                        <a:xfrm>
+                          <a:off x="0" y="0"/>
+                          <a:ext cx="6645909" cy="2097527"/>
+                        </a:xfrm>
+                        <a:prstGeom prst="rect">
+                          <a:avLst/>
+                        </a:prstGeom>
+                      </pic:spPr>
+                    </pic:pic>
+                  </a:graphicData>
+                </a:graphic>
+              </wp:inline>
+            </w:drawing>
+          </mc:Choice>
+          <mc:Fallback>
+            <w:pict>
+              <v:shapetype id="_x0000_t75" coordsize="21600,21600" o:spt="75" o:preferrelative="t" path="m@4@5l@4@11@9@11@9@5xe" filled="f" stroked="f">
+                <v:stroke joinstyle="miter"/>
+                <v:formulas>
+                  <v:f eqn="if lineDrawn pixelLineWidth 0"/>
+                  <v:f eqn="sum @0 1 0"/>
+                  <v:f eqn="sum 0 0 @1"/>
+                  <v:f eqn="prod @2 1 2"/>
+                  <v:f eqn="prod @3 21600 pixelWidth"/>
+                  <v:f eqn="prod @3 21600 pixelHeight"/>
+                  <v:f eqn="sum @0 0 1"/>
+                  <v:f eqn="prod @6 1 2"/>
+                  <v:f eqn="prod @7 21600 pixelWidth"/>
+                  <v:f eqn="sum @8 21600 0"/>
+                  <v:f eqn="prod @7 21600 pixelHeight"/>
+                  <v:f eqn="sum @10 21600 0"/>
+                </v:formulas>
+                <v:path o:extrusionok="f" gradientshapeok="t" o:connecttype="rect"/>
+                <o:lock v:ext="edit" aspectratio="t"/>
+              </v:shapetype>
+              <v:shape id="_x0000_i16" o:spid="_x0000_s16" type="#_x0000_t75" style="width:523.30pt;height:165.16pt;mso-wrap-distance-left:0.00pt;mso-wrap-distance-top:0.00pt;mso-wrap-distance-right:0.00pt;mso-wrap-distance-bottom:0.00pt;z-index:1;" stroked="false">
+                <v:imagedata r:id="rId25" o:title=""/>
+                <o:lock v:ext="edit" rotation="t"/>
+              </v:shape>
+            </w:pict>
+          </mc:Fallback>
+        </mc:AlternateContent>
+        <mc:AlternateContent>
+          <mc:Choice Requires="wpg">
+            <w:drawing>
+              <wp:inline xmlns:wp="http://schemas.openxmlformats.org/drawingml/2006/wordprocessingDrawing" distT="0" distB="0" distL="0" distR="0">
+                <wp:extent cx="6645910" cy="2097527"/>
+                <wp:effectExtent l="0" t="0" r="0" b="0"/>
+                <wp:docPr id="18" name=""/>
+                <wp:cNvGraphicFramePr>
+                  <a:graphicFrameLocks xmlns:a="http://schemas.openxmlformats.org/drawingml/2006/main" noChangeAspect="1"/>
+                </wp:cNvGraphicFramePr>
+                <a:graphic xmlns:a="http://schemas.openxmlformats.org/drawingml/2006/main">
+                  <a:graphicData uri="http://schemas.openxmlformats.org/drawingml/2006/picture">
+                    <pic:pic xmlns:pic="http://schemas.openxmlformats.org/drawingml/2006/picture">
+                      <pic:nvPicPr>
+                        <pic:cNvPr id="1685161690" name=""/>
+                        <pic:cNvPicPr>
+                          <a:picLocks noChangeAspect="1"/>
+                        </pic:cNvPicPr>
+                        <pic:nvPr/>
+                      </pic:nvPicPr>
+                      <pic:blipFill>
+                        <a:blip r:embed="rId26"/>
+                        <a:stretch/>
+                      </pic:blipFill>
+                      <pic:spPr bwMode="auto">
+                        <a:xfrm>
+                          <a:off x="0" y="0"/>
+                          <a:ext cx="6645909" cy="2097527"/>
+                        </a:xfrm>
+                        <a:prstGeom prst="rect">
+                          <a:avLst/>
+                        </a:prstGeom>
+                      </pic:spPr>
+                    </pic:pic>
+                  </a:graphicData>
+                </a:graphic>
+              </wp:inline>
+            </w:drawing>
+          </mc:Choice>
+          <mc:Fallback>
+            <w:pict>
+              <v:shapetype id="_x0000_t75" coordsize="21600,21600" o:spt="75" o:preferrelative="t" path="m@4@5l@4@11@9@11@9@5xe" filled="f" stroked="f">
+                <v:stroke joinstyle="miter"/>
+                <v:formulas>
+                  <v:f eqn="if lineDrawn pixelLineWidth 0"/>
+                  <v:f eqn="sum @0 1 0"/>
+                  <v:f eqn="sum 0 0 @1"/>
+                  <v:f eqn="prod @2 1 2"/>
+                  <v:f eqn="prod @3 21600 pixelWidth"/>
+                  <v:f eqn="prod @3 21600 pixelHeight"/>
+                  <v:f eqn="sum @0 0 1"/>
+                  <v:f eqn="prod @6 1 2"/>
+                  <v:f eqn="prod @7 21600 pixelWidth"/>
+                  <v:f eqn="sum @8 21600 0"/>
+                  <v:f eqn="prod @7 21600 pixelHeight"/>
+                  <v:f eqn="sum @10 21600 0"/>
+                </v:formulas>
+                <v:path o:extrusionok="f" gradientshapeok="t" o:connecttype="rect"/>
+                <o:lock v:ext="edit" aspectratio="t"/>
+              </v:shapetype>
+              <v:shape id="_x0000_i17" o:spid="_x0000_s17" type="#_x0000_t75" style="width:523.30pt;height:165.16pt;mso-wrap-distance-left:0.00pt;mso-wrap-distance-top:0.00pt;mso-wrap-distance-right:0.00pt;mso-wrap-distance-bottom:0.00pt;z-index:1;" stroked="false">
+                <v:imagedata r:id="rId26" o:title=""/>
+                <o:lock v:ext="edit" rotation="t"/>
+              </v:shape>
+            </w:pict>
+          </mc:Fallback>
+        </mc:AlternateContent>
+        <mc:AlternateContent>
+          <mc:Choice Requires="wpg">
+            <w:drawing>
+              <wp:inline xmlns:wp="http://schemas.openxmlformats.org/drawingml/2006/wordprocessingDrawing" distT="0" distB="0" distL="0" distR="0">
+                <wp:extent cx="6645910" cy="2097527"/>
+                <wp:effectExtent l="0" t="0" r="0" b="0"/>
+                <wp:docPr id="19" name=""/>
+                <wp:cNvGraphicFramePr>
+                  <a:graphicFrameLocks xmlns:a="http://schemas.openxmlformats.org/drawingml/2006/main" noChangeAspect="1"/>
+                </wp:cNvGraphicFramePr>
+                <a:graphic xmlns:a="http://schemas.openxmlformats.org/drawingml/2006/main">
+                  <a:graphicData uri="http://schemas.openxmlformats.org/drawingml/2006/picture">
+                    <pic:pic xmlns:pic="http://schemas.openxmlformats.org/drawingml/2006/picture">
+                      <pic:nvPicPr>
+                        <pic:cNvPr id="984415387" name=""/>
+                        <pic:cNvPicPr>
+                          <a:picLocks noChangeAspect="1"/>
+                        </pic:cNvPicPr>
+                        <pic:nvPr/>
+                      </pic:nvPicPr>
+                      <pic:blipFill>
+                        <a:blip r:embed="rId27"/>
+                        <a:stretch/>
+                      </pic:blipFill>
+                      <pic:spPr bwMode="auto">
+                        <a:xfrm>
+                          <a:off x="0" y="0"/>
+                          <a:ext cx="6645909" cy="2097527"/>
+                        </a:xfrm>
+                        <a:prstGeom prst="rect">
+                          <a:avLst/>
+                        </a:prstGeom>
+                      </pic:spPr>
+                    </pic:pic>
+                  </a:graphicData>
+                </a:graphic>
+              </wp:inline>
+            </w:drawing>
+          </mc:Choice>
+          <mc:Fallback>
+            <w:pict>
+              <v:shapetype id="_x0000_t75" coordsize="21600,21600" o:spt="75" o:preferrelative="t" path="m@4@5l@4@11@9@11@9@5xe" filled="f" stroked="f">
+                <v:stroke joinstyle="miter"/>
+                <v:formulas>
+                  <v:f eqn="if lineDrawn pixelLineWidth 0"/>
+                  <v:f eqn="sum @0 1 0"/>
+                  <v:f eqn="sum 0 0 @1"/>
+                  <v:f eqn="prod @2 1 2"/>
+                  <v:f eqn="prod @3 21600 pixelWidth"/>
+                  <v:f eqn="prod @3 21600 pixelHeight"/>
+                  <v:f eqn="sum @0 0 1"/>
+                  <v:f eqn="prod @6 1 2"/>
+                  <v:f eqn="prod @7 21600 pixelWidth"/>
+                  <v:f eqn="sum @8 21600 0"/>
+                  <v:f eqn="prod @7 21600 pixelHeight"/>
+                  <v:f eqn="sum @10 21600 0"/>
+                </v:formulas>
+                <v:path o:extrusionok="f" gradientshapeok="t" o:connecttype="rect"/>
+                <o:lock v:ext="edit" aspectratio="t"/>
+              </v:shapetype>
+              <v:shape id="_x0000_i18" o:spid="_x0000_s18" type="#_x0000_t75" style="width:523.30pt;height:165.16pt;mso-wrap-distance-left:0.00pt;mso-wrap-distance-top:0.00pt;mso-wrap-distance-right:0.00pt;mso-wrap-distance-bottom:0.00pt;z-index:1;" stroked="false">
+                <v:imagedata r:id="rId27" o:title=""/>
+                <o:lock v:ext="edit" rotation="t"/>
+              </v:shape>
+            </w:pict>
+          </mc:Fallback>
+        </mc:AlternateContent>
+      </w:r>
+      <w:r>
+        <mc:AlternateContent>
+          <mc:Choice Requires="wpg">
+            <w:drawing>
+              <wp:anchor xmlns:wp="http://schemas.openxmlformats.org/drawingml/2006/wordprocessingDrawing" xmlns:wp14="http://schemas.microsoft.com/office/word/2010/wordprocessingDrawing" distT="0" distB="0" distL="115200" distR="115200" simplePos="0" relativeHeight="34816" behindDoc="0" locked="0" layoutInCell="1" allowOverlap="1">
+                <wp:simplePos x="0" y="0"/>
+                <wp:positionH relativeFrom="column">
+                  <wp:posOffset>364481</wp:posOffset>
+                </wp:positionH>
+                <wp:positionV relativeFrom="paragraph">
+                  <wp:posOffset>4275429</wp:posOffset>
+                </wp:positionV>
+                <wp:extent cx="788276" cy="273707"/>
+                <wp:effectExtent l="18000" t="18000" r="18000" b="18000"/>
+                <wp:wrapNone/>
+                <wp:docPr id="20" name=""/>
+                <wp:cNvGraphicFramePr/>
+                <a:graphic xmlns:a="http://schemas.openxmlformats.org/drawingml/2006/main">
+                  <a:graphicData uri="http://schemas.microsoft.com/office/word/2010/wordprocessingShape">
+                    <wps:wsp>
+                      <wps:cNvPr id="0" name=""/>
+                      <wps:cNvSpPr/>
+                      <wps:spPr bwMode="auto">
+                        <a:xfrm>
+                          <a:off x="0" y="0"/>
+                          <a:ext cx="788275" cy="273706"/>
+                        </a:xfrm>
+                        <a:custGeom>
+                          <a:avLst/>
+                          <a:gdLst/>
+                          <a:ahLst/>
+                          <a:cxnLst/>
+                          <a:rect l="l" t="t" r="r" b="b"/>
+                          <a:pathLst>
+                            <a:path w="43200" h="43200" fill="none" stroke="1" extrusionOk="0">
+                              <a:moveTo>
+                                <a:pt x="0" y="8639"/>
+                              </a:moveTo>
+                              <a:cubicBezTo>
+                                <a:pt x="0" y="19871"/>
+                                <a:pt x="0" y="27648"/>
+                                <a:pt x="0" y="35423"/>
+                              </a:cubicBezTo>
+                              <a:cubicBezTo>
+                                <a:pt x="899" y="40608"/>
+                                <a:pt x="3600" y="42336"/>
+                                <a:pt x="6000" y="43200"/>
+                              </a:cubicBezTo>
+                              <a:cubicBezTo>
+                                <a:pt x="8099" y="43200"/>
+                                <a:pt x="10800" y="43200"/>
+                                <a:pt x="13200" y="43200"/>
+                              </a:cubicBezTo>
+                              <a:cubicBezTo>
+                                <a:pt x="15600" y="43200"/>
+                                <a:pt x="17700" y="42336"/>
+                                <a:pt x="20700" y="41472"/>
+                              </a:cubicBezTo>
+                              <a:cubicBezTo>
+                                <a:pt x="23100" y="40608"/>
+                                <a:pt x="25200" y="39743"/>
+                                <a:pt x="27599" y="38879"/>
+                              </a:cubicBezTo>
+                              <a:cubicBezTo>
+                                <a:pt x="29999" y="38015"/>
+                                <a:pt x="32100" y="36287"/>
+                                <a:pt x="34800" y="35423"/>
+                              </a:cubicBezTo>
+                              <a:cubicBezTo>
+                                <a:pt x="37200" y="34559"/>
+                                <a:pt x="39300" y="33695"/>
+                                <a:pt x="42000" y="33695"/>
+                              </a:cubicBezTo>
+                              <a:cubicBezTo>
+                                <a:pt x="43200" y="27648"/>
+                                <a:pt x="43200" y="21599"/>
+                                <a:pt x="43200" y="15551"/>
+                              </a:cubicBezTo>
+                              <a:cubicBezTo>
+                                <a:pt x="42900" y="9503"/>
+                                <a:pt x="41100" y="4319"/>
+                                <a:pt x="38699" y="3455"/>
+                              </a:cubicBezTo>
+                              <a:cubicBezTo>
+                                <a:pt x="36000" y="2591"/>
+                                <a:pt x="33899" y="1727"/>
+                                <a:pt x="31199" y="863"/>
+                              </a:cubicBezTo>
+                              <a:cubicBezTo>
+                                <a:pt x="29099" y="863"/>
+                                <a:pt x="26399" y="863"/>
+                                <a:pt x="22800" y="863"/>
+                              </a:cubicBezTo>
+                              <a:cubicBezTo>
+                                <a:pt x="20400" y="0"/>
+                                <a:pt x="18000" y="0"/>
+                                <a:pt x="15300" y="0"/>
+                              </a:cubicBezTo>
+                              <a:cubicBezTo>
+                                <a:pt x="12600" y="0"/>
+                                <a:pt x="10500" y="0"/>
+                                <a:pt x="8099" y="0"/>
+                              </a:cubicBezTo>
+                              <a:cubicBezTo>
+                                <a:pt x="6000" y="0"/>
+                                <a:pt x="3899" y="1727"/>
+                                <a:pt x="2400" y="6911"/>
+                              </a:cubicBezTo>
+                            </a:path>
+                          </a:pathLst>
+                        </a:custGeom>
+                        <a:noFill/>
+                        <a:ln w="36000">
+                          <a:solidFill>
+                            <a:srgbClr val="D43230">
+                              <a:alpha val="99999"/>
+                            </a:srgbClr>
+                          </a:solidFill>
+                          <a:prstDash val="solid"/>
+                        </a:ln>
+                      </wps:spPr>
+                      <wps:style>
+                        <a:lnRef idx="2">
+                          <a:schemeClr val="accent1">
+                            <a:shade val="50000"/>
+                          </a:schemeClr>
+                        </a:lnRef>
+                        <a:fillRef idx="1">
+                          <a:schemeClr val="accent1"/>
+                        </a:fillRef>
+                        <a:effectRef idx="0">
+                          <a:schemeClr val="accent1"/>
+                        </a:effectRef>
+                        <a:fontRef idx="minor">
+                          <a:schemeClr val="lt1"/>
+                        </a:fontRef>
+                      </wps:style>
+                      <wps:bodyPr rot="0">
+                        <a:prstTxWarp prst="textNoShape">
+                          <a:avLst/>
+                        </a:prstTxWarp>
+                        <a:noAutofit/>
+                      </wps:bodyPr>
+                    </wps:wsp>
+                  </a:graphicData>
+                </a:graphic>
+              </wp:anchor>
+            </w:drawing>
+          </mc:Choice>
+          <mc:Fallback>
+            <w:pict>
+              <v:shape id="shape 19" o:spid="_x0000_s19" style="position:absolute;z-index:34816;o:allowoverlap:true;o:allowincell:true;mso-position-horizontal-relative:text;margin-left:28.70pt;mso-position-horizontal:absolute;mso-position-vertical-relative:text;margin-top:336.65pt;mso-position-vertical:absolute;width:62.07pt;height:21.55pt;mso-wrap-distance-left:9.07pt;mso-wrap-distance-top:0.00pt;mso-wrap-distance-right:9.07pt;mso-wrap-distance-bottom:0.00pt;visibility:visible;" path="m0,19998l0,19998c0,45998,0,64000,0,81998l0,81998c2081,94000,8333,98000,13889,100000l13889,100000c18748,100000,25000,100000,30556,100000l30556,100000c36111,100000,40972,98000,47917,96000l47917,96000c53472,94000,58333,91998,63887,89998l63887,89998c69442,87998,74306,83998,80556,81998l80556,81998c86111,79998,90972,77998,97222,77998l97222,77998c100000,64000,100000,49998,100000,35998l100000,35998c99306,21998,95139,9998,89581,7998l89581,7998c83333,5998,78470,3998,72220,1998l72220,1998c67359,1998,61109,1998,52778,1998l52778,1998c47222,0,41667,0,35417,0l35417,0c29167,0,24306,0,18748,0l18748,0c13889,0,9025,3998,5556,15998nfe" coordsize="100000,100000" filled="f" strokecolor="#D43230" strokeweight="2.83pt">
+                <v:path textboxrect="0,0,100000,100000"/>
+                <v:stroke dashstyle="solid"/>
+              </v:shape>
+            </w:pict>
+          </mc:Fallback>
+        </mc:AlternateContent>
+      </w:r>
+      <w:r>
+        <mc:AlternateContent>
+          <mc:Choice Requires="wpg">
+            <w:drawing>
+              <wp:inline xmlns:wp="http://schemas.openxmlformats.org/drawingml/2006/wordprocessingDrawing" distT="0" distB="0" distL="0" distR="0">
+                <wp:extent cx="6645910" cy="2097527"/>
+                <wp:effectExtent l="0" t="0" r="0" b="0"/>
+                <wp:docPr id="21" name=""/>
+                <wp:cNvGraphicFramePr>
+                  <a:graphicFrameLocks xmlns:a="http://schemas.openxmlformats.org/drawingml/2006/main" noChangeAspect="1"/>
+                </wp:cNvGraphicFramePr>
+                <a:graphic xmlns:a="http://schemas.openxmlformats.org/drawingml/2006/main">
+                  <a:graphicData uri="http://schemas.openxmlformats.org/drawingml/2006/picture">
+                    <pic:pic xmlns:pic="http://schemas.openxmlformats.org/drawingml/2006/picture">
+                      <pic:nvPicPr>
+                        <pic:cNvPr id="1905341500" name=""/>
+                        <pic:cNvPicPr>
+                          <a:picLocks noChangeAspect="1"/>
+                        </pic:cNvPicPr>
+                        <pic:nvPr/>
+                      </pic:nvPicPr>
+                      <pic:blipFill>
+                        <a:blip r:embed="rId28"/>
+                        <a:stretch/>
+                      </pic:blipFill>
+                      <pic:spPr bwMode="auto">
+                        <a:xfrm>
+                          <a:off x="0" y="0"/>
+                          <a:ext cx="6645909" cy="2097527"/>
+                        </a:xfrm>
+                        <a:prstGeom prst="rect">
+                          <a:avLst/>
+                        </a:prstGeom>
+                      </pic:spPr>
+                    </pic:pic>
+                  </a:graphicData>
+                </a:graphic>
+              </wp:inline>
+            </w:drawing>
+          </mc:Choice>
+          <mc:Fallback>
+            <w:pict>
+              <v:shapetype id="_x0000_t75" coordsize="21600,21600" o:spt="75" o:preferrelative="t" path="m@4@5l@4@11@9@11@9@5xe" filled="f" stroked="f">
+                <v:stroke joinstyle="miter"/>
+                <v:formulas>
+                  <v:f eqn="if lineDrawn pixelLineWidth 0"/>
+                  <v:f eqn="sum @0 1 0"/>
+                  <v:f eqn="sum 0 0 @1"/>
+                  <v:f eqn="prod @2 1 2"/>
+                  <v:f eqn="prod @3 21600 pixelWidth"/>
+                  <v:f eqn="prod @3 21600 pixelHeight"/>
+                  <v:f eqn="sum @0 0 1"/>
+                  <v:f eqn="prod @6 1 2"/>
+                  <v:f eqn="prod @7 21600 pixelWidth"/>
+                  <v:f eqn="sum @8 21600 0"/>
+                  <v:f eqn="prod @7 21600 pixelHeight"/>
+                  <v:f eqn="sum @10 21600 0"/>
+                </v:formulas>
+                <v:path o:extrusionok="f" gradientshapeok="t" o:connecttype="rect"/>
+                <o:lock v:ext="edit" aspectratio="t"/>
+              </v:shapetype>
+              <v:shape id="_x0000_i20" o:spid="_x0000_s20" type="#_x0000_t75" style="width:523.30pt;height:165.16pt;mso-wrap-distance-left:0.00pt;mso-wrap-distance-top:0.00pt;mso-wrap-distance-right:0.00pt;mso-wrap-distance-bottom:0.00pt;z-index:1;" stroked="false">
+                <v:imagedata r:id="rId28" o:title=""/>
+                <o:lock v:ext="edit" rotation="t"/>
+              </v:shape>
+            </w:pict>
+          </mc:Fallback>
+        </mc:AlternateContent>
+        <mc:AlternateContent>
+          <mc:Choice Requires="wpg">
+            <w:drawing>
+              <wp:inline xmlns:wp="http://schemas.openxmlformats.org/drawingml/2006/wordprocessingDrawing" distT="0" distB="0" distL="0" distR="0">
+                <wp:extent cx="6645910" cy="2097527"/>
+                <wp:effectExtent l="0" t="0" r="0" b="0"/>
+                <wp:docPr id="22" name=""/>
+                <wp:cNvGraphicFramePr>
+                  <a:graphicFrameLocks xmlns:a="http://schemas.openxmlformats.org/drawingml/2006/main" noChangeAspect="1"/>
+                </wp:cNvGraphicFramePr>
+                <a:graphic xmlns:a="http://schemas.openxmlformats.org/drawingml/2006/main">
+                  <a:graphicData uri="http://schemas.openxmlformats.org/drawingml/2006/picture">
+                    <pic:pic xmlns:pic="http://schemas.openxmlformats.org/drawingml/2006/picture">
+                      <pic:nvPicPr>
+                        <pic:cNvPr id="1821880455" name=""/>
+                        <pic:cNvPicPr>
+                          <a:picLocks noChangeAspect="1"/>
+                        </pic:cNvPicPr>
+                        <pic:nvPr/>
+                      </pic:nvPicPr>
+                      <pic:blipFill>
+                        <a:blip r:embed="rId29"/>
+                        <a:stretch/>
+                      </pic:blipFill>
+                      <pic:spPr bwMode="auto">
+                        <a:xfrm>
+                          <a:off x="0" y="0"/>
+                          <a:ext cx="6645909" cy="2097527"/>
+                        </a:xfrm>
+                        <a:prstGeom prst="rect">
+                          <a:avLst/>
+                        </a:prstGeom>
+                      </pic:spPr>
+                    </pic:pic>
+                  </a:graphicData>
+                </a:graphic>
+              </wp:inline>
+            </w:drawing>
+          </mc:Choice>
+          <mc:Fallback>
+            <w:pict>
+              <v:shapetype id="_x0000_t75" coordsize="21600,21600" o:spt="75" o:preferrelative="t" path="m@4@5l@4@11@9@11@9@5xe" filled="f" stroked="f">
+                <v:stroke joinstyle="miter"/>
+                <v:formulas>
+                  <v:f eqn="if lineDrawn pixelLineWidth 0"/>
+                  <v:f eqn="sum @0 1 0"/>
+                  <v:f eqn="sum 0 0 @1"/>
+                  <v:f eqn="prod @2 1 2"/>
+                  <v:f eqn="prod @3 21600 pixelWidth"/>
+                  <v:f eqn="prod @3 21600 pixelHeight"/>
+                  <v:f eqn="sum @0 0 1"/>
+                  <v:f eqn="prod @6 1 2"/>
+                  <v:f eqn="prod @7 21600 pixelWidth"/>
+                  <v:f eqn="sum @8 21600 0"/>
+                  <v:f eqn="prod @7 21600 pixelHeight"/>
+                  <v:f eqn="sum @10 21600 0"/>
+                </v:formulas>
+                <v:path o:extrusionok="f" gradientshapeok="t" o:connecttype="rect"/>
+                <o:lock v:ext="edit" aspectratio="t"/>
+              </v:shapetype>
+              <v:shape id="_x0000_i21" o:spid="_x0000_s21" type="#_x0000_t75" style="width:523.30pt;height:165.16pt;mso-wrap-distance-left:0.00pt;mso-wrap-distance-top:0.00pt;mso-wrap-distance-right:0.00pt;mso-wrap-distance-bottom:0.00pt;z-index:1;" stroked="false">
+                <v:imagedata r:id="rId29" o:title=""/>
+                <o:lock v:ext="edit" rotation="t"/>
+              </v:shape>
+            </w:pict>
+          </mc:Fallback>
+        </mc:AlternateContent>
+        <mc:AlternateContent>
+          <mc:Choice Requires="wpg">
+            <w:drawing>
+              <wp:inline xmlns:wp="http://schemas.openxmlformats.org/drawingml/2006/wordprocessingDrawing" distT="0" distB="0" distL="0" distR="0">
+                <wp:extent cx="6645910" cy="2097527"/>
+                <wp:effectExtent l="0" t="0" r="0" b="0"/>
+                <wp:docPr id="23" name=""/>
+                <wp:cNvGraphicFramePr>
+                  <a:graphicFrameLocks xmlns:a="http://schemas.openxmlformats.org/drawingml/2006/main" noChangeAspect="1"/>
+                </wp:cNvGraphicFramePr>
+                <a:graphic xmlns:a="http://schemas.openxmlformats.org/drawingml/2006/main">
+                  <a:graphicData uri="http://schemas.openxmlformats.org/drawingml/2006/picture">
+                    <pic:pic xmlns:pic="http://schemas.openxmlformats.org/drawingml/2006/picture">
+                      <pic:nvPicPr>
+                        <pic:cNvPr id="1727898967" name=""/>
+                        <pic:cNvPicPr>
+                          <a:picLocks noChangeAspect="1"/>
+                        </pic:cNvPicPr>
+                        <pic:nvPr/>
+                      </pic:nvPicPr>
+                      <pic:blipFill>
+                        <a:blip r:embed="rId30"/>
+                        <a:stretch/>
+                      </pic:blipFill>
+                      <pic:spPr bwMode="auto">
+                        <a:xfrm>
+                          <a:off x="0" y="0"/>
+                          <a:ext cx="6645909" cy="2097527"/>
+                        </a:xfrm>
+                        <a:prstGeom prst="rect">
+                          <a:avLst/>
+                        </a:prstGeom>
+                      </pic:spPr>
+                    </pic:pic>
+                  </a:graphicData>
+                </a:graphic>
+              </wp:inline>
+            </w:drawing>
+          </mc:Choice>
+          <mc:Fallback>
+            <w:pict>
+              <v:shapetype id="_x0000_t75" coordsize="21600,21600" o:spt="75" o:preferrelative="t" path="m@4@5l@4@11@9@11@9@5xe" filled="f" stroked="f">
+                <v:stroke joinstyle="miter"/>
+                <v:formulas>
+                  <v:f eqn="if lineDrawn pixelLineWidth 0"/>
+                  <v:f eqn="sum @0 1 0"/>
+                  <v:f eqn="sum 0 0 @1"/>
+                  <v:f eqn="prod @2 1 2"/>
+                  <v:f eqn="prod @3 21600 pixelWidth"/>
+                  <v:f eqn="prod @3 21600 pixelHeight"/>
+                  <v:f eqn="sum @0 0 1"/>
+                  <v:f eqn="prod @6 1 2"/>
+                  <v:f eqn="prod @7 21600 pixelWidth"/>
+                  <v:f eqn="sum @8 21600 0"/>
+                  <v:f eqn="prod @7 21600 pixelHeight"/>
+                  <v:f eqn="sum @10 21600 0"/>
+                </v:formulas>
+                <v:path o:extrusionok="f" gradientshapeok="t" o:connecttype="rect"/>
+                <o:lock v:ext="edit" aspectratio="t"/>
+              </v:shapetype>
+              <v:shape id="_x0000_i22" o:spid="_x0000_s22" type="#_x0000_t75" style="width:523.30pt;height:165.16pt;mso-wrap-distance-left:0.00pt;mso-wrap-distance-top:0.00pt;mso-wrap-distance-right:0.00pt;mso-wrap-distance-bottom:0.00pt;z-index:1;" stroked="false">
+                <v:imagedata r:id="rId30" o:title=""/>
+                <o:lock v:ext="edit" rotation="t"/>
+              </v:shape>
+            </w:pict>
+          </mc:Fallback>
+        </mc:AlternateContent>
+        <mc:AlternateContent>
+          <mc:Choice Requires="wpg">
+            <w:drawing>
+              <wp:inline xmlns:wp="http://schemas.openxmlformats.org/drawingml/2006/wordprocessingDrawing" distT="0" distB="0" distL="0" distR="0">
+                <wp:extent cx="6645910" cy="2383554"/>
+                <wp:effectExtent l="0" t="0" r="0" b="0"/>
+                <wp:docPr id="24" name=""/>
+                <wp:cNvGraphicFramePr>
+                  <a:graphicFrameLocks xmlns:a="http://schemas.openxmlformats.org/drawingml/2006/main" noChangeAspect="1"/>
+                </wp:cNvGraphicFramePr>
+                <a:graphic xmlns:a="http://schemas.openxmlformats.org/drawingml/2006/main">
+                  <a:graphicData uri="http://schemas.openxmlformats.org/drawingml/2006/picture">
+                    <pic:pic xmlns:pic="http://schemas.openxmlformats.org/drawingml/2006/picture">
+                      <pic:nvPicPr>
+                        <pic:cNvPr id="630312120" name=""/>
+                        <pic:cNvPicPr>
+                          <a:picLocks noChangeAspect="1"/>
+                        </pic:cNvPicPr>
+                        <pic:nvPr/>
+                      </pic:nvPicPr>
+                      <pic:blipFill>
+                        <a:blip r:embed="rId31"/>
+                        <a:stretch/>
+                      </pic:blipFill>
+                      <pic:spPr bwMode="auto">
+                        <a:xfrm>
+                          <a:off x="0" y="0"/>
+                          <a:ext cx="6645909" cy="2383553"/>
+                        </a:xfrm>
+                        <a:prstGeom prst="rect">
+                          <a:avLst/>
+                        </a:prstGeom>
+                      </pic:spPr>
+                    </pic:pic>
+                  </a:graphicData>
+                </a:graphic>
+              </wp:inline>
+            </w:drawing>
+          </mc:Choice>
+          <mc:Fallback>
+            <w:pict>
+              <v:shapetype id="_x0000_t75" coordsize="21600,21600" o:spt="75" o:preferrelative="t" path="m@4@5l@4@11@9@11@9@5xe" filled="f" stroked="f">
+                <v:stroke joinstyle="miter"/>
+                <v:formulas>
+                  <v:f eqn="if lineDrawn pixelLineWidth 0"/>
+                  <v:f eqn="sum @0 1 0"/>
+                  <v:f eqn="sum 0 0 @1"/>
+                  <v:f eqn="prod @2 1 2"/>
+                  <v:f eqn="prod @3 21600 pixelWidth"/>
+                  <v:f eqn="prod @3 21600 pixelHeight"/>
+                  <v:f eqn="sum @0 0 1"/>
+                  <v:f eqn="prod @6 1 2"/>
+                  <v:f eqn="prod @7 21600 pixelWidth"/>
+                  <v:f eqn="sum @8 21600 0"/>
+                  <v:f eqn="prod @7 21600 pixelHeight"/>
+                  <v:f eqn="sum @10 21600 0"/>
+                </v:formulas>
+                <v:path o:extrusionok="f" gradientshapeok="t" o:connecttype="rect"/>
+                <o:lock v:ext="edit" aspectratio="t"/>
+              </v:shapetype>
+              <v:shape id="_x0000_i23" o:spid="_x0000_s23" type="#_x0000_t75" style="width:523.30pt;height:187.68pt;mso-wrap-distance-left:0.00pt;mso-wrap-distance-top:0.00pt;mso-wrap-distance-right:0.00pt;mso-wrap-distance-bottom:0.00pt;z-index:1;" stroked="false">
+                <v:imagedata r:id="rId31" o:title=""/>
+                <o:lock v:ext="edit" rotation="t"/>
+              </v:shape>
+            </w:pict>
+          </mc:Fallback>
+        </mc:AlternateContent>
+        <mc:AlternateContent>
+          <mc:Choice Requires="wpg">
+            <w:drawing>
+              <wp:inline xmlns:wp="http://schemas.openxmlformats.org/drawingml/2006/wordprocessingDrawing" distT="0" distB="0" distL="0" distR="0">
+                <wp:extent cx="6645910" cy="2097527"/>
+                <wp:effectExtent l="0" t="0" r="0" b="0"/>
+                <wp:docPr id="25" name=""/>
+                <wp:cNvGraphicFramePr>
+                  <a:graphicFrameLocks xmlns:a="http://schemas.openxmlformats.org/drawingml/2006/main" noChangeAspect="1"/>
+                </wp:cNvGraphicFramePr>
+                <a:graphic xmlns:a="http://schemas.openxmlformats.org/drawingml/2006/main">
+                  <a:graphicData uri="http://schemas.openxmlformats.org/drawingml/2006/picture">
+                    <pic:pic xmlns:pic="http://schemas.openxmlformats.org/drawingml/2006/picture">
+                      <pic:nvPicPr>
+                        <pic:cNvPr id="754158612" name=""/>
+                        <pic:cNvPicPr>
+                          <a:picLocks noChangeAspect="1"/>
+                        </pic:cNvPicPr>
+                        <pic:nvPr/>
+                      </pic:nvPicPr>
+                      <pic:blipFill>
+                        <a:blip r:embed="rId32"/>
+                        <a:stretch/>
+                      </pic:blipFill>
+                      <pic:spPr bwMode="auto">
+                        <a:xfrm>
+                          <a:off x="0" y="0"/>
+                          <a:ext cx="6645909" cy="2097527"/>
+                        </a:xfrm>
+                        <a:prstGeom prst="rect">
+                          <a:avLst/>
+                        </a:prstGeom>
+                      </pic:spPr>
+                    </pic:pic>
+                  </a:graphicData>
+                </a:graphic>
+              </wp:inline>
+            </w:drawing>
+          </mc:Choice>
+          <mc:Fallback>
+            <w:pict>
+              <v:shapetype id="_x0000_t75" coordsize="21600,21600" o:spt="75" o:preferrelative="t" path="m@4@5l@4@11@9@11@9@5xe" filled="f" stroked="f">
+                <v:stroke joinstyle="miter"/>
+                <v:formulas>
+                  <v:f eqn="if lineDrawn pixelLineWidth 0"/>
+                  <v:f eqn="sum @0 1 0"/>
+                  <v:f eqn="sum 0 0 @1"/>
+                  <v:f eqn="prod @2 1 2"/>
+                  <v:f eqn="prod @3 21600 pixelWidth"/>
+                  <v:f eqn="prod @3 21600 pixelHeight"/>
+                  <v:f eqn="sum @0 0 1"/>
+                  <v:f eqn="prod @6 1 2"/>
+                  <v:f eqn="prod @7 21600 pixelWidth"/>
+                  <v:f eqn="sum @8 21600 0"/>
+                  <v:f eqn="prod @7 21600 pixelHeight"/>
+                  <v:f eqn="sum @10 21600 0"/>
+                </v:formulas>
+                <v:path o:extrusionok="f" gradientshapeok="t" o:connecttype="rect"/>
+                <o:lock v:ext="edit" aspectratio="t"/>
+              </v:shapetype>
+              <v:shape id="_x0000_i24" o:spid="_x0000_s24" type="#_x0000_t75" style="width:523.30pt;height:165.16pt;mso-wrap-distance-left:0.00pt;mso-wrap-distance-top:0.00pt;mso-wrap-distance-right:0.00pt;mso-wrap-distance-bottom:0.00pt;z-index:1;" stroked="false">
+                <v:imagedata r:id="rId32" o:title=""/>
+                <o:lock v:ext="edit" rotation="t"/>
+              </v:shape>
+            </w:pict>
+          </mc:Fallback>
+        </mc:AlternateContent>
+        <mc:AlternateContent>
+          <mc:Choice Requires="wpg">
+            <w:drawing>
+              <wp:inline xmlns:wp="http://schemas.openxmlformats.org/drawingml/2006/wordprocessingDrawing" distT="0" distB="0" distL="0" distR="0">
+                <wp:extent cx="6645910" cy="2097527"/>
+                <wp:effectExtent l="0" t="0" r="0" b="0"/>
+                <wp:docPr id="26" name=""/>
+                <wp:cNvGraphicFramePr>
+                  <a:graphicFrameLocks xmlns:a="http://schemas.openxmlformats.org/drawingml/2006/main" noChangeAspect="1"/>
+                </wp:cNvGraphicFramePr>
+                <a:graphic xmlns:a="http://schemas.openxmlformats.org/drawingml/2006/main">
+                  <a:graphicData uri="http://schemas.openxmlformats.org/drawingml/2006/picture">
+                    <pic:pic xmlns:pic="http://schemas.openxmlformats.org/drawingml/2006/picture">
+                      <pic:nvPicPr>
+                        <pic:cNvPr id="1896055334" name=""/>
+                        <pic:cNvPicPr>
+                          <a:picLocks noChangeAspect="1"/>
+                        </pic:cNvPicPr>
+                        <pic:nvPr/>
+                      </pic:nvPicPr>
+                      <pic:blipFill>
+                        <a:blip r:embed="rId33"/>
+                        <a:stretch/>
+                      </pic:blipFill>
+                      <pic:spPr bwMode="auto">
+                        <a:xfrm>
+                          <a:off x="0" y="0"/>
+                          <a:ext cx="6645909" cy="2097527"/>
+                        </a:xfrm>
+                        <a:prstGeom prst="rect">
+                          <a:avLst/>
+                        </a:prstGeom>
+                      </pic:spPr>
+                    </pic:pic>
+                  </a:graphicData>
+                </a:graphic>
+              </wp:inline>
+            </w:drawing>
+          </mc:Choice>
+          <mc:Fallback>
+            <w:pict>
+              <v:shapetype id="_x0000_t75" coordsize="21600,21600" o:spt="75" o:preferrelative="t" path="m@4@5l@4@11@9@11@9@5xe" filled="f" stroked="f">
+                <v:stroke joinstyle="miter"/>
+                <v:formulas>
+                  <v:f eqn="if lineDrawn pixelLineWidth 0"/>
+                  <v:f eqn="sum @0 1 0"/>
+                  <v:f eqn="sum 0 0 @1"/>
+                  <v:f eqn="prod @2 1 2"/>
+                  <v:f eqn="prod @3 21600 pixelWidth"/>
+                  <v:f eqn="prod @3 21600 pixelHeight"/>
+                  <v:f eqn="sum @0 0 1"/>
+                  <v:f eqn="prod @6 1 2"/>
+                  <v:f eqn="prod @7 21600 pixelWidth"/>
+                  <v:f eqn="sum @8 21600 0"/>
+                  <v:f eqn="prod @7 21600 pixelHeight"/>
+                  <v:f eqn="sum @10 21600 0"/>
+                </v:formulas>
+                <v:path o:extrusionok="f" gradientshapeok="t" o:connecttype="rect"/>
+                <o:lock v:ext="edit" aspectratio="t"/>
+              </v:shapetype>
+              <v:shape id="_x0000_i25" o:spid="_x0000_s25" type="#_x0000_t75" style="width:523.30pt;height:165.16pt;mso-wrap-distance-left:0.00pt;mso-wrap-distance-top:0.00pt;mso-wrap-distance-right:0.00pt;mso-wrap-distance-bottom:0.00pt;z-index:1;" stroked="false">
+                <v:imagedata r:id="rId33" o:title=""/>
+                <o:lock v:ext="edit" rotation="t"/>
+              </v:shape>
+            </w:pict>
+          </mc:Fallback>
+        </mc:AlternateContent>
+        <mc:AlternateContent>
+          <mc:Choice Requires="wpg">
+            <w:drawing>
+              <wp:inline xmlns:wp="http://schemas.openxmlformats.org/drawingml/2006/wordprocessingDrawing" distT="0" distB="0" distL="0" distR="0">
+                <wp:extent cx="6645910" cy="2097527"/>
+                <wp:effectExtent l="0" t="0" r="0" b="0"/>
+                <wp:docPr id="27" name=""/>
+                <wp:cNvGraphicFramePr>
+                  <a:graphicFrameLocks xmlns:a="http://schemas.openxmlformats.org/drawingml/2006/main" noChangeAspect="1"/>
+                </wp:cNvGraphicFramePr>
+                <a:graphic xmlns:a="http://schemas.openxmlformats.org/drawingml/2006/main">
+                  <a:graphicData uri="http://schemas.openxmlformats.org/drawingml/2006/picture">
+                    <pic:pic xmlns:pic="http://schemas.openxmlformats.org/drawingml/2006/picture">
+                      <pic:nvPicPr>
+                        <pic:cNvPr id="870730799" name=""/>
+                        <pic:cNvPicPr>
+                          <a:picLocks noChangeAspect="1"/>
+                        </pic:cNvPicPr>
+                        <pic:nvPr/>
+                      </pic:nvPicPr>
+                      <pic:blipFill>
+                        <a:blip r:embed="rId34"/>
+                        <a:stretch/>
+                      </pic:blipFill>
+                      <pic:spPr bwMode="auto">
+                        <a:xfrm>
+                          <a:off x="0" y="0"/>
+                          <a:ext cx="6645909" cy="2097527"/>
+                        </a:xfrm>
+                        <a:prstGeom prst="rect">
+                          <a:avLst/>
+                        </a:prstGeom>
+                      </pic:spPr>
+                    </pic:pic>
+                  </a:graphicData>
+                </a:graphic>
+              </wp:inline>
+            </w:drawing>
+          </mc:Choice>
+          <mc:Fallback>
+            <w:pict>
+              <v:shapetype id="_x0000_t75" coordsize="21600,21600" o:spt="75" o:preferrelative="t" path="m@4@5l@4@11@9@11@9@5xe" filled="f" stroked="f">
+                <v:stroke joinstyle="miter"/>
+                <v:formulas>
+                  <v:f eqn="if lineDrawn pixelLineWidth 0"/>
+                  <v:f eqn="sum @0 1 0"/>
+                  <v:f eqn="sum 0 0 @1"/>
+                  <v:f eqn="prod @2 1 2"/>
+                  <v:f eqn="prod @3 21600 pixelWidth"/>
+                  <v:f eqn="prod @3 21600 pixelHeight"/>
+                  <v:f eqn="sum @0 0 1"/>
+                  <v:f eqn="prod @6 1 2"/>
+                  <v:f eqn="prod @7 21600 pixelWidth"/>
+                  <v:f eqn="sum @8 21600 0"/>
+                  <v:f eqn="prod @7 21600 pixelHeight"/>
+                  <v:f eqn="sum @10 21600 0"/>
+                </v:formulas>
+                <v:path o:extrusionok="f" gradientshapeok="t" o:connecttype="rect"/>
+                <o:lock v:ext="edit" aspectratio="t"/>
+              </v:shapetype>
+              <v:shape id="_x0000_i26" o:spid="_x0000_s26" type="#_x0000_t75" style="width:523.30pt;height:165.16pt;mso-wrap-distance-left:0.00pt;mso-wrap-distance-top:0.00pt;mso-wrap-distance-right:0.00pt;mso-wrap-distance-bottom:0.00pt;z-index:1;" stroked="false">
+                <v:imagedata r:id="rId34" o:title=""/>
+                <o:lock v:ext="edit" rotation="t"/>
+              </v:shape>
+            </w:pict>
+          </mc:Fallback>
+        </mc:AlternateContent>
+        <mc:AlternateContent>
+          <mc:Choice Requires="wpg">
+            <w:drawing>
+              <wp:inline xmlns:wp="http://schemas.openxmlformats.org/drawingml/2006/wordprocessingDrawing" distT="0" distB="0" distL="0" distR="0">
+                <wp:extent cx="6645910" cy="2097527"/>
+                <wp:effectExtent l="0" t="0" r="0" b="0"/>
+                <wp:docPr id="28" name=""/>
+                <wp:cNvGraphicFramePr>
+                  <a:graphicFrameLocks xmlns:a="http://schemas.openxmlformats.org/drawingml/2006/main" noChangeAspect="1"/>
+                </wp:cNvGraphicFramePr>
+                <a:graphic xmlns:a="http://schemas.openxmlformats.org/drawingml/2006/main">
+                  <a:graphicData uri="http://schemas.openxmlformats.org/drawingml/2006/picture">
+                    <pic:pic xmlns:pic="http://schemas.openxmlformats.org/drawingml/2006/picture">
+                      <pic:nvPicPr>
+                        <pic:cNvPr id="737268064" name=""/>
+                        <pic:cNvPicPr>
+                          <a:picLocks noChangeAspect="1"/>
+                        </pic:cNvPicPr>
+                        <pic:nvPr/>
+                      </pic:nvPicPr>
+                      <pic:blipFill>
+                        <a:blip r:embed="rId35"/>
+                        <a:stretch/>
+                      </pic:blipFill>
+                      <pic:spPr bwMode="auto">
+                        <a:xfrm>
+                          <a:off x="0" y="0"/>
+                          <a:ext cx="6645909" cy="2097527"/>
+                        </a:xfrm>
+                        <a:prstGeom prst="rect">
+                          <a:avLst/>
+                        </a:prstGeom>
+                      </pic:spPr>
+                    </pic:pic>
+                  </a:graphicData>
+                </a:graphic>
+              </wp:inline>
+            </w:drawing>
+          </mc:Choice>
+          <mc:Fallback>
+            <w:pict>
+              <v:shapetype id="_x0000_t75" coordsize="21600,21600" o:spt="75" o:preferrelative="t" path="m@4@5l@4@11@9@11@9@5xe" filled="f" stroked="f">
+                <v:stroke joinstyle="miter"/>
+                <v:formulas>
+                  <v:f eqn="if lineDrawn pixelLineWidth 0"/>
+                  <v:f eqn="sum @0 1 0"/>
+                  <v:f eqn="sum 0 0 @1"/>
+                  <v:f eqn="prod @2 1 2"/>
+                  <v:f eqn="prod @3 21600 pixelWidth"/>
+                  <v:f eqn="prod @3 21600 pixelHeight"/>
+                  <v:f eqn="sum @0 0 1"/>
+                  <v:f eqn="prod @6 1 2"/>
+                  <v:f eqn="prod @7 21600 pixelWidth"/>
+                  <v:f eqn="sum @8 21600 0"/>
+                  <v:f eqn="prod @7 21600 pixelHeight"/>
+                  <v:f eqn="sum @10 21600 0"/>
+                </v:formulas>
+                <v:path o:extrusionok="f" gradientshapeok="t" o:connecttype="rect"/>
+                <o:lock v:ext="edit" aspectratio="t"/>
+              </v:shapetype>
+              <v:shape id="_x0000_i27" o:spid="_x0000_s27" type="#_x0000_t75" style="width:523.30pt;height:165.16pt;mso-wrap-distance-left:0.00pt;mso-wrap-distance-top:0.00pt;mso-wrap-distance-right:0.00pt;mso-wrap-distance-bottom:0.00pt;z-index:1;" stroked="false">
+                <v:imagedata r:id="rId35" o:title=""/>
+                <o:lock v:ext="edit" rotation="t"/>
+              </v:shape>
+            </w:pict>
+          </mc:Fallback>
+        </mc:AlternateContent>
+        <mc:AlternateContent>
+          <mc:Choice Requires="wpg">
+            <w:drawing>
+              <wp:inline xmlns:wp="http://schemas.openxmlformats.org/drawingml/2006/wordprocessingDrawing" distT="0" distB="0" distL="0" distR="0">
+                <wp:extent cx="6645910" cy="2097527"/>
+                <wp:effectExtent l="0" t="0" r="0" b="0"/>
+                <wp:docPr id="29" name=""/>
+                <wp:cNvGraphicFramePr>
+                  <a:graphicFrameLocks xmlns:a="http://schemas.openxmlformats.org/drawingml/2006/main" noChangeAspect="1"/>
+                </wp:cNvGraphicFramePr>
+                <a:graphic xmlns:a="http://schemas.openxmlformats.org/drawingml/2006/main">
+                  <a:graphicData uri="http://schemas.openxmlformats.org/drawingml/2006/picture">
+                    <pic:pic xmlns:pic="http://schemas.openxmlformats.org/drawingml/2006/picture">
+                      <pic:nvPicPr>
+                        <pic:cNvPr id="1019258087" name=""/>
+                        <pic:cNvPicPr>
+                          <a:picLocks noChangeAspect="1"/>
+                        </pic:cNvPicPr>
+                        <pic:nvPr/>
+                      </pic:nvPicPr>
+                      <pic:blipFill>
+                        <a:blip r:embed="rId36"/>
+                        <a:stretch/>
+                      </pic:blipFill>
+                      <pic:spPr bwMode="auto">
+                        <a:xfrm>
+                          <a:off x="0" y="0"/>
+                          <a:ext cx="6645909" cy="2097527"/>
+                        </a:xfrm>
+                        <a:prstGeom prst="rect">
+                          <a:avLst/>
+                        </a:prstGeom>
+                      </pic:spPr>
+                    </pic:pic>
+                  </a:graphicData>
+                </a:graphic>
+              </wp:inline>
+            </w:drawing>
+          </mc:Choice>
+          <mc:Fallback>
+            <w:pict>
+              <v:shapetype id="_x0000_t75" coordsize="21600,21600" o:spt="75" o:preferrelative="t" path="m@4@5l@4@11@9@11@9@5xe" filled="f" stroked="f">
+                <v:stroke joinstyle="miter"/>
+                <v:formulas>
+                  <v:f eqn="if lineDrawn pixelLineWidth 0"/>
+                  <v:f eqn="sum @0 1 0"/>
+                  <v:f eqn="sum 0 0 @1"/>
+                  <v:f eqn="prod @2 1 2"/>
+                  <v:f eqn="prod @3 21600 pixelWidth"/>
+                  <v:f eqn="prod @3 21600 pixelHeight"/>
+                  <v:f eqn="sum @0 0 1"/>
+                  <v:f eqn="prod @6 1 2"/>
+                  <v:f eqn="prod @7 21600 pixelWidth"/>
+                  <v:f eqn="sum @8 21600 0"/>
+                  <v:f eqn="prod @7 21600 pixelHeight"/>
+                  <v:f eqn="sum @10 21600 0"/>
+                </v:formulas>
+                <v:path o:extrusionok="f" gradientshapeok="t" o:connecttype="rect"/>
+                <o:lock v:ext="edit" aspectratio="t"/>
+              </v:shapetype>
+              <v:shape id="_x0000_i28" o:spid="_x0000_s28" type="#_x0000_t75" style="width:523.30pt;height:165.16pt;mso-wrap-distance-left:0.00pt;mso-wrap-distance-top:0.00pt;mso-wrap-distance-right:0.00pt;mso-wrap-distance-bottom:0.00pt;z-index:1;" stroked="false">
+                <v:imagedata r:id="rId36" o:title=""/>
+                <o:lock v:ext="edit" rotation="t"/>
+              </v:shape>
+            </w:pict>
+          </mc:Fallback>
+        </mc:AlternateContent>
+        <mc:AlternateContent>
+          <mc:Choice Requires="wpg">
+            <w:drawing>
+              <wp:inline xmlns:wp="http://schemas.openxmlformats.org/drawingml/2006/wordprocessingDrawing" distT="0" distB="0" distL="0" distR="0">
+                <wp:extent cx="6645910" cy="2097527"/>
+                <wp:effectExtent l="0" t="0" r="0" b="0"/>
+                <wp:docPr id="30" name=""/>
+                <wp:cNvGraphicFramePr>
+                  <a:graphicFrameLocks xmlns:a="http://schemas.openxmlformats.org/drawingml/2006/main" noChangeAspect="1"/>
+                </wp:cNvGraphicFramePr>
+                <a:graphic xmlns:a="http://schemas.openxmlformats.org/drawingml/2006/main">
+                  <a:graphicData uri="http://schemas.openxmlformats.org/drawingml/2006/picture">
+                    <pic:pic xmlns:pic="http://schemas.openxmlformats.org/drawingml/2006/picture">
+                      <pic:nvPicPr>
+                        <pic:cNvPr id="111458707" name=""/>
+                        <pic:cNvPicPr>
+                          <a:picLocks noChangeAspect="1"/>
+                        </pic:cNvPicPr>
+                        <pic:nvPr/>
+                      </pic:nvPicPr>
+                      <pic:blipFill>
+                        <a:blip r:embed="rId37"/>
+                        <a:stretch/>
+                      </pic:blipFill>
+                      <pic:spPr bwMode="auto">
+                        <a:xfrm>
+                          <a:off x="0" y="0"/>
+                          <a:ext cx="6645909" cy="2097527"/>
+                        </a:xfrm>
+                        <a:prstGeom prst="rect">
+                          <a:avLst/>
+                        </a:prstGeom>
+                      </pic:spPr>
+                    </pic:pic>
+                  </a:graphicData>
+                </a:graphic>
+              </wp:inline>
+            </w:drawing>
+          </mc:Choice>
+          <mc:Fallback>
+            <w:pict>
+              <v:shapetype id="_x0000_t75" coordsize="21600,21600" o:spt="75" o:preferrelative="t" path="m@4@5l@4@11@9@11@9@5xe" filled="f" stroked="f">
+                <v:stroke joinstyle="miter"/>
+                <v:formulas>
+                  <v:f eqn="if lineDrawn pixelLineWidth 0"/>
+                  <v:f eqn="sum @0 1 0"/>
+                  <v:f eqn="sum 0 0 @1"/>
+                  <v:f eqn="prod @2 1 2"/>
+                  <v:f eqn="prod @3 21600 pixelWidth"/>
+                  <v:f eqn="prod @3 21600 pixelHeight"/>
+                  <v:f eqn="sum @0 0 1"/>
+                  <v:f eqn="prod @6 1 2"/>
+                  <v:f eqn="prod @7 21600 pixelWidth"/>
+                  <v:f eqn="sum @8 21600 0"/>
+                  <v:f eqn="prod @7 21600 pixelHeight"/>
+                  <v:f eqn="sum @10 21600 0"/>
+                </v:formulas>
+                <v:path o:extrusionok="f" gradientshapeok="t" o:connecttype="rect"/>
+                <o:lock v:ext="edit" aspectratio="t"/>
+              </v:shapetype>
+              <v:shape id="_x0000_i29" o:spid="_x0000_s29" type="#_x0000_t75" style="width:523.30pt;height:165.16pt;mso-wrap-distance-left:0.00pt;mso-wrap-distance-top:0.00pt;mso-wrap-distance-right:0.00pt;mso-wrap-distance-bottom:0.00pt;z-index:1;" stroked="false">
+                <v:imagedata r:id="rId37" o:title=""/>
+                <o:lock v:ext="edit" rotation="t"/>
+              </v:shape>
+            </w:pict>
+          </mc:Fallback>
+        </mc:AlternateContent>
+        <mc:AlternateContent>
+          <mc:Choice Requires="wpg">
+            <w:drawing>
+              <wp:inline xmlns:wp="http://schemas.openxmlformats.org/drawingml/2006/wordprocessingDrawing" distT="0" distB="0" distL="0" distR="0">
+                <wp:extent cx="6645910" cy="2097527"/>
+                <wp:effectExtent l="0" t="0" r="0" b="0"/>
+                <wp:docPr id="31" name=""/>
+                <wp:cNvGraphicFramePr>
+                  <a:graphicFrameLocks xmlns:a="http://schemas.openxmlformats.org/drawingml/2006/main" noChangeAspect="1"/>
+                </wp:cNvGraphicFramePr>
+                <a:graphic xmlns:a="http://schemas.openxmlformats.org/drawingml/2006/main">
+                  <a:graphicData uri="http://schemas.openxmlformats.org/drawingml/2006/picture">
+                    <pic:pic xmlns:pic="http://schemas.openxmlformats.org/drawingml/2006/picture">
+                      <pic:nvPicPr>
+                        <pic:cNvPr id="1128150746" name=""/>
+                        <pic:cNvPicPr>
+                          <a:picLocks noChangeAspect="1"/>
+                        </pic:cNvPicPr>
+                        <pic:nvPr/>
+                      </pic:nvPicPr>
+                      <pic:blipFill>
+                        <a:blip r:embed="rId38"/>
+                        <a:stretch/>
+                      </pic:blipFill>
+                      <pic:spPr bwMode="auto">
+                        <a:xfrm>
+                          <a:off x="0" y="0"/>
+                          <a:ext cx="6645909" cy="2097527"/>
+                        </a:xfrm>
+                        <a:prstGeom prst="rect">
+                          <a:avLst/>
+                        </a:prstGeom>
+                      </pic:spPr>
+                    </pic:pic>
+                  </a:graphicData>
+                </a:graphic>
+              </wp:inline>
+            </w:drawing>
+          </mc:Choice>
+          <mc:Fallback>
+            <w:pict>
+              <v:shapetype id="_x0000_t75" coordsize="21600,21600" o:spt="75" o:preferrelative="t" path="m@4@5l@4@11@9@11@9@5xe" filled="f" stroked="f">
+                <v:stroke joinstyle="miter"/>
+                <v:formulas>
+                  <v:f eqn="if lineDrawn pixelLineWidth 0"/>
+                  <v:f eqn="sum @0 1 0"/>
+                  <v:f eqn="sum 0 0 @1"/>
+                  <v:f eqn="prod @2 1 2"/>
+                  <v:f eqn="prod @3 21600 pixelWidth"/>
+                  <v:f eqn="prod @3 21600 pixelHeight"/>
+                  <v:f eqn="sum @0 0 1"/>
+                  <v:f eqn="prod @6 1 2"/>
+                  <v:f eqn="prod @7 21600 pixelWidth"/>
+                  <v:f eqn="sum @8 21600 0"/>
+                  <v:f eqn="prod @7 21600 pixelHeight"/>
+                  <v:f eqn="sum @10 21600 0"/>
+                </v:formulas>
+                <v:path o:extrusionok="f" gradientshapeok="t" o:connecttype="rect"/>
+                <o:lock v:ext="edit" aspectratio="t"/>
+              </v:shapetype>
+              <v:shape id="_x0000_i30" o:spid="_x0000_s30" type="#_x0000_t75" style="width:523.30pt;height:165.16pt;mso-wrap-distance-left:0.00pt;mso-wrap-distance-top:0.00pt;mso-wrap-distance-right:0.00pt;mso-wrap-distance-bottom:0.00pt;z-index:1;" stroked="false">
+                <v:imagedata r:id="rId38" o:title=""/>
+                <o:lock v:ext="edit" rotation="t"/>
+              </v:shape>
+            </w:pict>
+          </mc:Fallback>
+        </mc:AlternateContent>
+        <mc:AlternateContent>
+          <mc:Choice Requires="wpg">
+            <w:drawing>
+              <wp:inline xmlns:wp="http://schemas.openxmlformats.org/drawingml/2006/wordprocessingDrawing" distT="0" distB="0" distL="0" distR="0">
+                <wp:extent cx="6645910" cy="2097527"/>
+                <wp:effectExtent l="0" t="0" r="0" b="0"/>
+                <wp:docPr id="32" name=""/>
+                <wp:cNvGraphicFramePr>
+                  <a:graphicFrameLocks xmlns:a="http://schemas.openxmlformats.org/drawingml/2006/main" noChangeAspect="1"/>
+                </wp:cNvGraphicFramePr>
+                <a:graphic xmlns:a="http://schemas.openxmlformats.org/drawingml/2006/main">
+                  <a:graphicData uri="http://schemas.openxmlformats.org/drawingml/2006/picture">
+                    <pic:pic xmlns:pic="http://schemas.openxmlformats.org/drawingml/2006/picture">
+                      <pic:nvPicPr>
+                        <pic:cNvPr id="161781972" name=""/>
+                        <pic:cNvPicPr>
+                          <a:picLocks noChangeAspect="1"/>
+                        </pic:cNvPicPr>
+                        <pic:nvPr/>
+                      </pic:nvPicPr>
+                      <pic:blipFill>
+                        <a:blip r:embed="rId39"/>
+                        <a:stretch/>
+                      </pic:blipFill>
+                      <pic:spPr bwMode="auto">
+                        <a:xfrm>
+                          <a:off x="0" y="0"/>
+                          <a:ext cx="6645909" cy="2097527"/>
+                        </a:xfrm>
+                        <a:prstGeom prst="rect">
+                          <a:avLst/>
+                        </a:prstGeom>
+                      </pic:spPr>
+                    </pic:pic>
+                  </a:graphicData>
+                </a:graphic>
+              </wp:inline>
+            </w:drawing>
+          </mc:Choice>
+          <mc:Fallback>
+            <w:pict>
+              <v:shapetype id="_x0000_t75" coordsize="21600,21600" o:spt="75" o:preferrelative="t" path="m@4@5l@4@11@9@11@9@5xe" filled="f" stroked="f">
+                <v:stroke joinstyle="miter"/>
+                <v:formulas>
+                  <v:f eqn="if lineDrawn pixelLineWidth 0"/>
+                  <v:f eqn="sum @0 1 0"/>
+                  <v:f eqn="sum 0 0 @1"/>
+                  <v:f eqn="prod @2 1 2"/>
+                  <v:f eqn="prod @3 21600 pixelWidth"/>
+                  <v:f eqn="prod @3 21600 pixelHeight"/>
+                  <v:f eqn="sum @0 0 1"/>
+                  <v:f eqn="prod @6 1 2"/>
+                  <v:f eqn="prod @7 21600 pixelWidth"/>
+                  <v:f eqn="sum @8 21600 0"/>
+                  <v:f eqn="prod @7 21600 pixelHeight"/>
+                  <v:f eqn="sum @10 21600 0"/>
+                </v:formulas>
+                <v:path o:extrusionok="f" gradientshapeok="t" o:connecttype="rect"/>
+                <o:lock v:ext="edit" aspectratio="t"/>
+              </v:shapetype>
+              <v:shape id="_x0000_i31" o:spid="_x0000_s31" type="#_x0000_t75" style="width:523.30pt;height:165.16pt;mso-wrap-distance-left:0.00pt;mso-wrap-distance-top:0.00pt;mso-wrap-distance-right:0.00pt;mso-wrap-distance-bottom:0.00pt;z-index:1;" stroked="false">
+                <v:imagedata r:id="rId39" o:title=""/>
+                <o:lock v:ext="edit" rotation="t"/>
+              </v:shape>
+            </w:pict>
+          </mc:Fallback>
+        </mc:AlternateContent>
+        <mc:AlternateContent>
+          <mc:Choice Requires="wpg">
+            <w:drawing>
+              <wp:inline xmlns:wp="http://schemas.openxmlformats.org/drawingml/2006/wordprocessingDrawing" distT="0" distB="0" distL="0" distR="0">
+                <wp:extent cx="6645910" cy="2097527"/>
+                <wp:effectExtent l="0" t="0" r="0" b="0"/>
+                <wp:docPr id="33" name=""/>
+                <wp:cNvGraphicFramePr>
+                  <a:graphicFrameLocks xmlns:a="http://schemas.openxmlformats.org/drawingml/2006/main" noChangeAspect="1"/>
+                </wp:cNvGraphicFramePr>
+                <a:graphic xmlns:a="http://schemas.openxmlformats.org/drawingml/2006/main">
+                  <a:graphicData uri="http://schemas.openxmlformats.org/drawingml/2006/picture">
+                    <pic:pic xmlns:pic="http://schemas.openxmlformats.org/drawingml/2006/picture">
+                      <pic:nvPicPr>
+                        <pic:cNvPr id="1816878505" name=""/>
+                        <pic:cNvPicPr>
+                          <a:picLocks noChangeAspect="1"/>
+                        </pic:cNvPicPr>
+                        <pic:nvPr/>
+                      </pic:nvPicPr>
+                      <pic:blipFill>
+                        <a:blip r:embed="rId40"/>
+                        <a:stretch/>
+                      </pic:blipFill>
+                      <pic:spPr bwMode="auto">
+                        <a:xfrm>
+                          <a:off x="0" y="0"/>
+                          <a:ext cx="6645909" cy="2097527"/>
+                        </a:xfrm>
+                        <a:prstGeom prst="rect">
+                          <a:avLst/>
+                        </a:prstGeom>
+                      </pic:spPr>
+                    </pic:pic>
+                  </a:graphicData>
+                </a:graphic>
+              </wp:inline>
+            </w:drawing>
+          </mc:Choice>
+          <mc:Fallback>
+            <w:pict>
+              <v:shapetype id="_x0000_t75" coordsize="21600,21600" o:spt="75" o:preferrelative="t" path="m@4@5l@4@11@9@11@9@5xe" filled="f" stroked="f">
+                <v:stroke joinstyle="miter"/>
+                <v:formulas>
+                  <v:f eqn="if lineDrawn pixelLineWidth 0"/>
+                  <v:f eqn="sum @0 1 0"/>
+                  <v:f eqn="sum 0 0 @1"/>
+                  <v:f eqn="prod @2 1 2"/>
+                  <v:f eqn="prod @3 21600 pixelWidth"/>
+                  <v:f eqn="prod @3 21600 pixelHeight"/>
+                  <v:f eqn="sum @0 0 1"/>
+                  <v:f eqn="prod @6 1 2"/>
+                  <v:f eqn="prod @7 21600 pixelWidth"/>
+                  <v:f eqn="sum @8 21600 0"/>
+                  <v:f eqn="prod @7 21600 pixelHeight"/>
+                  <v:f eqn="sum @10 21600 0"/>
+                </v:formulas>
+                <v:path o:extrusionok="f" gradientshapeok="t" o:connecttype="rect"/>
+                <o:lock v:ext="edit" aspectratio="t"/>
+              </v:shapetype>
+              <v:shape id="_x0000_i32" o:spid="_x0000_s32" type="#_x0000_t75" style="width:523.30pt;height:165.16pt;mso-wrap-distance-left:0.00pt;mso-wrap-distance-top:0.00pt;mso-wrap-distance-right:0.00pt;mso-wrap-distance-bottom:0.00pt;z-index:1;" stroked="false">
+                <v:imagedata r:id="rId40" o:title=""/>
+                <o:lock v:ext="edit" rotation="t"/>
+              </v:shape>
+            </w:pict>
+          </mc:Fallback>
+        </mc:AlternateContent>
+      </w:r>
+      <w:r>
+        <w:rPr>
+          <w:highlight w:val="none"/>
+        </w:rPr>
+      </w:r>
+      <w:r>
+        <w:rPr>
+          <w:highlight w:val="none"/>
+        </w:rPr>
+      </w:r>
     </w:p>
     <w:sectPr>
       <w:footnotePr/>

</xml_diff>